<commit_message>
Modified my assignment 2
</commit_message>
<xml_diff>
--- a/LeopardWeb/Assignment 2 - Alexander Puttre UPDATED.docx
+++ b/LeopardWeb/Assignment 2 - Alexander Puttre UPDATED.docx
@@ -99,10 +99,32 @@
           <w:sz w:val="19"/>
           <w:szCs w:val="19"/>
         </w:rPr>
-        <w:t>(</w:t>
-      </w:r>
-      <w:proofErr w:type="spellStart"/>
-      <w:r>
+        <w:t>(Yasmina’s comments in red)</w:t>
+      </w:r>
+    </w:p>
+    <w:p>
+      <w:pPr>
+        <w:spacing w:after="0" w:line="240" w:lineRule="auto"/>
+        <w:rPr>
+          <w:rFonts w:ascii="Cascadia Mono" w:hAnsi="Cascadia Mono" w:cs="Cascadia Mono"/>
+          <w:color w:val="70AD47" w:themeColor="accent6"/>
+          <w:sz w:val="19"/>
+          <w:szCs w:val="19"/>
+        </w:rPr>
+      </w:pPr>
+      <w:r>
+        <w:rPr>
+          <w:rFonts w:ascii="Cascadia Mono" w:hAnsi="Cascadia Mono" w:cs="Cascadia Mono"/>
+          <w:color w:val="70AD47" w:themeColor="accent6"/>
+          <w:sz w:val="19"/>
+          <w:szCs w:val="19"/>
+        </w:rPr>
+        <w:t>(Quang comments in Green)</w:t>
+      </w:r>
+    </w:p>
+    <w:p>
+      <w:pPr>
+        <w:spacing w:after="0" w:line="240" w:lineRule="auto"/>
         <w:rPr>
           <w:rFonts w:ascii="Cascadia Mono" w:hAnsi="Cascadia Mono" w:cs="Cascadia Mono"/>
           <w:color w:val="C9211E"/>
@@ -110,9 +132,79 @@
           <w:sz w:val="19"/>
           <w:szCs w:val="19"/>
         </w:rPr>
-        <w:t>Yasmina’s</w:t>
-      </w:r>
-      <w:proofErr w:type="spellEnd"/>
+      </w:pPr>
+    </w:p>
+    <w:p>
+      <w:pPr>
+        <w:spacing w:after="0" w:line="240" w:lineRule="auto"/>
+        <w:rPr>
+          <w:rFonts w:ascii="Cascadia Mono" w:hAnsi="Cascadia Mono" w:cs="Cascadia Mono"/>
+          <w:color w:val="000000"/>
+          <w:kern w:val="0"/>
+          <w:sz w:val="19"/>
+          <w:szCs w:val="19"/>
+        </w:rPr>
+      </w:pPr>
+      <w:r>
+        <w:rPr>
+          <w:rFonts w:ascii="Cascadia Mono" w:hAnsi="Cascadia Mono" w:cs="Cascadia Mono"/>
+          <w:color w:val="000000"/>
+          <w:kern w:val="0"/>
+          <w:sz w:val="19"/>
+          <w:szCs w:val="19"/>
+        </w:rPr>
+        <w:t>Waterfall:</w:t>
+      </w:r>
+    </w:p>
+    <w:p>
+      <w:pPr>
+        <w:spacing w:after="0" w:line="240" w:lineRule="auto"/>
+        <w:rPr>
+          <w:rFonts w:ascii="Cascadia Mono" w:hAnsi="Cascadia Mono" w:cs="Cascadia Mono"/>
+          <w:color w:val="000000"/>
+          <w:kern w:val="0"/>
+          <w:sz w:val="19"/>
+          <w:szCs w:val="19"/>
+        </w:rPr>
+      </w:pPr>
+    </w:p>
+    <w:p>
+      <w:pPr>
+        <w:spacing w:after="0" w:line="240" w:lineRule="auto"/>
+        <w:rPr>
+          <w:rFonts w:ascii="Cascadia Mono" w:hAnsi="Cascadia Mono" w:cs="Cascadia Mono"/>
+          <w:color w:val="000000"/>
+          <w:kern w:val="0"/>
+          <w:sz w:val="19"/>
+          <w:szCs w:val="19"/>
+        </w:rPr>
+      </w:pPr>
+      <w:r>
+        <w:rPr>
+          <w:rFonts w:ascii="Cascadia Mono" w:hAnsi="Cascadia Mono" w:cs="Cascadia Mono"/>
+          <w:color w:val="000000"/>
+          <w:kern w:val="0"/>
+          <w:sz w:val="19"/>
+          <w:szCs w:val="19"/>
+        </w:rPr>
+        <w:t>1. Requirements and Definition</w:t>
+      </w:r>
+    </w:p>
+    <w:p>
+      <w:pPr>
+        <w:spacing w:after="0" w:line="240" w:lineRule="auto"/>
+      </w:pPr>
+      <w:r>
+        <w:rPr>
+          <w:rFonts w:ascii="Cascadia Mono" w:hAnsi="Cascadia Mono" w:cs="Cascadia Mono"/>
+          <w:color w:val="000000"/>
+          <w:kern w:val="0"/>
+          <w:sz w:val="19"/>
+          <w:szCs w:val="19"/>
+        </w:rPr>
+        <w:tab/>
+        <w:t xml:space="preserve">Determine what specifications the system must meet. This information will come from the clients. How many students should be supported? Teachers? Admins? What operations should teachers and students be able to perform? What privileges should admins have? How many separate courses and sections does the system need to support? What information should the teachers and students have access to, and how should it be presented in the GUI? </w:t>
+      </w:r>
       <w:r>
         <w:rPr>
           <w:rFonts w:ascii="Cascadia Mono" w:hAnsi="Cascadia Mono" w:cs="Cascadia Mono"/>
@@ -121,32 +213,68 @@
           <w:sz w:val="19"/>
           <w:szCs w:val="19"/>
         </w:rPr>
-        <w:t xml:space="preserve"> comments in red)</w:t>
-      </w:r>
-    </w:p>
-    <w:p>
-      <w:pPr>
-        <w:spacing w:after="0" w:line="240" w:lineRule="auto"/>
-        <w:rPr>
-          <w:rFonts w:ascii="Cascadia Mono" w:hAnsi="Cascadia Mono" w:cs="Cascadia Mono"/>
-          <w:color w:val="70AD47" w:themeColor="accent6"/>
-          <w:sz w:val="19"/>
-          <w:szCs w:val="19"/>
-        </w:rPr>
-      </w:pPr>
-      <w:r>
-        <w:rPr>
-          <w:rFonts w:ascii="Cascadia Mono" w:hAnsi="Cascadia Mono" w:cs="Cascadia Mono"/>
-          <w:color w:val="70AD47" w:themeColor="accent6"/>
-          <w:sz w:val="19"/>
-          <w:szCs w:val="19"/>
-        </w:rPr>
-        <w:t>(Quang comments in Green)</w:t>
-      </w:r>
-    </w:p>
-    <w:p>
-      <w:pPr>
-        <w:spacing w:after="0" w:line="240" w:lineRule="auto"/>
+        <w:t>We should also implement security measures to protect the user’s information and think about all the error cases (For example, when a course is at full capacity or if there is a time conflict in the schedule...)</w:t>
+      </w:r>
+    </w:p>
+    <w:p>
+      <w:pPr>
+        <w:spacing w:after="0" w:line="240" w:lineRule="auto"/>
+        <w:rPr>
+          <w:rFonts w:ascii="Cascadia Mono" w:hAnsi="Cascadia Mono" w:cs="Cascadia Mono"/>
+          <w:color w:val="000000"/>
+          <w:kern w:val="0"/>
+          <w:sz w:val="19"/>
+          <w:szCs w:val="19"/>
+        </w:rPr>
+      </w:pPr>
+    </w:p>
+    <w:p>
+      <w:pPr>
+        <w:spacing w:after="0" w:line="240" w:lineRule="auto"/>
+        <w:rPr>
+          <w:rFonts w:ascii="Cascadia Mono" w:hAnsi="Cascadia Mono" w:cs="Cascadia Mono"/>
+          <w:color w:val="70AD47" w:themeColor="accent6"/>
+          <w:kern w:val="0"/>
+          <w:sz w:val="19"/>
+          <w:szCs w:val="19"/>
+        </w:rPr>
+      </w:pPr>
+      <w:r>
+        <w:rPr>
+          <w:rFonts w:ascii="Cascadia Mono" w:hAnsi="Cascadia Mono" w:cs="Cascadia Mono"/>
+          <w:color w:val="70AD47" w:themeColor="accent6"/>
+          <w:kern w:val="0"/>
+          <w:sz w:val="19"/>
+          <w:szCs w:val="19"/>
+        </w:rPr>
+        <w:t xml:space="preserve">Good </w:t>
+      </w:r>
+      <w:r>
+        <w:rPr>
+          <w:rFonts w:ascii="Cascadia Mono" w:hAnsi="Cascadia Mono" w:cs="Cascadia Mono"/>
+          <w:color w:val="70AD47" w:themeColor="accent6"/>
+          <w:kern w:val="0"/>
+          <w:sz w:val="19"/>
+          <w:szCs w:val="19"/>
+        </w:rPr>
+        <w:t xml:space="preserve">way to start of on what we want to provide to our clients. </w:t>
+      </w:r>
+    </w:p>
+    <w:p>
+      <w:pPr>
+        <w:spacing w:after="0" w:line="240" w:lineRule="auto"/>
+      </w:pPr>
+      <w:r>
+        <w:rPr>
+          <w:rFonts w:ascii="Cascadia Mono" w:hAnsi="Cascadia Mono" w:cs="Cascadia Mono"/>
+          <w:color w:val="000000"/>
+          <w:kern w:val="0"/>
+          <w:sz w:val="19"/>
+          <w:szCs w:val="19"/>
+        </w:rPr>
+        <w:t xml:space="preserve">5/30 - 6/13 (2 weeks) </w:t>
+      </w:r>
+      <w:r>
         <w:rPr>
           <w:rFonts w:ascii="Cascadia Mono" w:hAnsi="Cascadia Mono" w:cs="Cascadia Mono"/>
           <w:color w:val="C9211E"/>
@@ -154,67 +282,53 @@
           <w:sz w:val="19"/>
           <w:szCs w:val="19"/>
         </w:rPr>
-      </w:pPr>
-    </w:p>
-    <w:p>
-      <w:pPr>
-        <w:spacing w:after="0" w:line="240" w:lineRule="auto"/>
-        <w:rPr>
-          <w:rFonts w:ascii="Cascadia Mono" w:hAnsi="Cascadia Mono" w:cs="Cascadia Mono"/>
-          <w:color w:val="000000"/>
-          <w:kern w:val="0"/>
-          <w:sz w:val="19"/>
-          <w:szCs w:val="19"/>
-        </w:rPr>
-      </w:pPr>
-      <w:r>
-        <w:rPr>
-          <w:rFonts w:ascii="Cascadia Mono" w:hAnsi="Cascadia Mono" w:cs="Cascadia Mono"/>
-          <w:color w:val="000000"/>
-          <w:kern w:val="0"/>
-          <w:sz w:val="19"/>
-          <w:szCs w:val="19"/>
-        </w:rPr>
-        <w:t>Waterfall:</w:t>
-      </w:r>
-    </w:p>
-    <w:p>
-      <w:pPr>
-        <w:spacing w:after="0" w:line="240" w:lineRule="auto"/>
-        <w:rPr>
-          <w:rFonts w:ascii="Cascadia Mono" w:hAnsi="Cascadia Mono" w:cs="Cascadia Mono"/>
-          <w:color w:val="000000"/>
-          <w:kern w:val="0"/>
-          <w:sz w:val="19"/>
-          <w:szCs w:val="19"/>
-        </w:rPr>
-      </w:pPr>
-    </w:p>
-    <w:p>
-      <w:pPr>
-        <w:spacing w:after="0" w:line="240" w:lineRule="auto"/>
-        <w:rPr>
-          <w:rFonts w:ascii="Cascadia Mono" w:hAnsi="Cascadia Mono" w:cs="Cascadia Mono"/>
-          <w:color w:val="000000"/>
-          <w:kern w:val="0"/>
-          <w:sz w:val="19"/>
-          <w:szCs w:val="19"/>
-        </w:rPr>
-      </w:pPr>
-      <w:r>
-        <w:rPr>
-          <w:rFonts w:ascii="Cascadia Mono" w:hAnsi="Cascadia Mono" w:cs="Cascadia Mono"/>
-          <w:color w:val="000000"/>
-          <w:kern w:val="0"/>
-          <w:sz w:val="19"/>
-          <w:szCs w:val="19"/>
-        </w:rPr>
-        <w:t>1. Requirements and Definition</w:t>
-      </w:r>
-    </w:p>
-    <w:p>
-      <w:pPr>
-        <w:spacing w:after="0" w:line="240" w:lineRule="auto"/>
+        <w:t>very creative and helpful to have the dates for each phase.</w:t>
+      </w:r>
+    </w:p>
+    <w:p>
+      <w:pPr>
+        <w:spacing w:after="0" w:line="240" w:lineRule="auto"/>
+        <w:rPr>
+          <w:rFonts w:ascii="Cascadia Mono" w:hAnsi="Cascadia Mono" w:cs="Cascadia Mono"/>
+          <w:color w:val="000000"/>
+          <w:kern w:val="0"/>
+          <w:sz w:val="19"/>
+          <w:szCs w:val="19"/>
+        </w:rPr>
+      </w:pPr>
+    </w:p>
+    <w:p>
+      <w:pPr>
+        <w:spacing w:after="0" w:line="240" w:lineRule="auto"/>
+        <w:rPr>
+          <w:rFonts w:ascii="Cascadia Mono" w:hAnsi="Cascadia Mono" w:cs="Cascadia Mono"/>
+          <w:color w:val="000000"/>
+          <w:kern w:val="0"/>
+          <w:sz w:val="19"/>
+          <w:szCs w:val="19"/>
+        </w:rPr>
+      </w:pPr>
+      <w:r>
+        <w:rPr>
+          <w:rFonts w:ascii="Cascadia Mono" w:hAnsi="Cascadia Mono" w:cs="Cascadia Mono"/>
+          <w:color w:val="000000"/>
+          <w:kern w:val="0"/>
+          <w:sz w:val="19"/>
+          <w:szCs w:val="19"/>
+        </w:rPr>
+        <w:t>2. System &amp; Software Design</w:t>
+      </w:r>
+    </w:p>
+    <w:p>
+      <w:pPr>
+        <w:spacing w:after="0" w:line="240" w:lineRule="auto"/>
+        <w:rPr>
+          <w:rFonts w:ascii="Cascadia Mono" w:hAnsi="Cascadia Mono" w:cs="Cascadia Mono"/>
+          <w:color w:val="000000"/>
+          <w:kern w:val="0"/>
+          <w:sz w:val="19"/>
+          <w:szCs w:val="19"/>
+        </w:rPr>
       </w:pPr>
       <w:r>
         <w:rPr>
@@ -225,28 +339,275 @@
           <w:szCs w:val="19"/>
         </w:rPr>
         <w:tab/>
-      </w:r>
-      <w:r>
-        <w:rPr>
-          <w:rFonts w:ascii="Cascadia Mono" w:hAnsi="Cascadia Mono" w:cs="Cascadia Mono"/>
-          <w:color w:val="000000"/>
-          <w:kern w:val="0"/>
-          <w:sz w:val="19"/>
-          <w:szCs w:val="19"/>
-        </w:rPr>
-        <w:t>Determine what specifications the system must meet. This information will come from the clients. How many students should be supported? Teachers? Admins? What operations should teachers and students be able to perform? What privileges should admins have? H</w:t>
-      </w:r>
-      <w:r>
-        <w:rPr>
-          <w:rFonts w:ascii="Cascadia Mono" w:hAnsi="Cascadia Mono" w:cs="Cascadia Mono"/>
-          <w:color w:val="000000"/>
-          <w:kern w:val="0"/>
-          <w:sz w:val="19"/>
-          <w:szCs w:val="19"/>
-        </w:rPr>
-        <w:t xml:space="preserve">ow many separate courses and sections does the system need to support? What information should the teachers and students have access to, and how should it be presented in the GUI? </w:t>
-      </w:r>
-      <w:r>
+        <w:t xml:space="preserve">Here, we collectively decide how the system is going to function. What classes are there (if we're using OOP) and how are they related? Which back-end functions will implement what front-end functionality? How will user </w:t>
+      </w:r>
+      <w:r>
+        <w:rPr>
+          <w:rFonts w:ascii="Cascadia Mono" w:hAnsi="Cascadia Mono" w:cs="Cascadia Mono"/>
+          <w:color w:val="000000"/>
+          <w:kern w:val="0"/>
+          <w:sz w:val="19"/>
+          <w:szCs w:val="19"/>
+        </w:rPr>
+        <w:t>information?</w:t>
+      </w:r>
+    </w:p>
+    <w:p>
+      <w:pPr>
+        <w:spacing w:after="0" w:line="240" w:lineRule="auto"/>
+        <w:rPr>
+          <w:rFonts w:ascii="Cascadia Mono" w:hAnsi="Cascadia Mono" w:cs="Cascadia Mono"/>
+          <w:color w:val="000000"/>
+          <w:kern w:val="0"/>
+          <w:sz w:val="19"/>
+          <w:szCs w:val="19"/>
+        </w:rPr>
+      </w:pPr>
+      <w:r>
+        <w:rPr>
+          <w:rFonts w:ascii="Cascadia Mono" w:hAnsi="Cascadia Mono" w:cs="Cascadia Mono"/>
+          <w:color w:val="000000"/>
+          <w:kern w:val="0"/>
+          <w:sz w:val="19"/>
+          <w:szCs w:val="19"/>
+        </w:rPr>
+        <w:t xml:space="preserve">and information about the courses be stored, e.g., what data structures will be used and how will they be stored on the disk for later retrieval? </w:t>
+      </w:r>
+    </w:p>
+    <w:p>
+      <w:pPr>
+        <w:spacing w:after="0" w:line="240" w:lineRule="auto"/>
+        <w:rPr>
+          <w:rFonts w:ascii="Cascadia Mono" w:hAnsi="Cascadia Mono" w:cs="Cascadia Mono"/>
+          <w:color w:val="70AD47" w:themeColor="accent6"/>
+          <w:kern w:val="0"/>
+          <w:sz w:val="19"/>
+          <w:szCs w:val="19"/>
+        </w:rPr>
+      </w:pPr>
+      <w:r>
+        <w:rPr>
+          <w:rFonts w:ascii="Cascadia Mono" w:hAnsi="Cascadia Mono" w:cs="Cascadia Mono"/>
+          <w:color w:val="70AD47" w:themeColor="accent6"/>
+          <w:kern w:val="0"/>
+          <w:sz w:val="19"/>
+          <w:szCs w:val="19"/>
+        </w:rPr>
+        <w:t xml:space="preserve">Should </w:t>
+      </w:r>
+      <w:r>
+        <w:rPr>
+          <w:rFonts w:ascii="Cascadia Mono" w:hAnsi="Cascadia Mono" w:cs="Cascadia Mono"/>
+          <w:color w:val="70AD47" w:themeColor="accent6"/>
+          <w:kern w:val="0"/>
+          <w:sz w:val="19"/>
+          <w:szCs w:val="19"/>
+        </w:rPr>
+        <w:t>investigate</w:t>
+      </w:r>
+      <w:r>
+        <w:rPr>
+          <w:rFonts w:ascii="Cascadia Mono" w:hAnsi="Cascadia Mono" w:cs="Cascadia Mono"/>
+          <w:color w:val="70AD47" w:themeColor="accent6"/>
+          <w:kern w:val="0"/>
+          <w:sz w:val="19"/>
+          <w:szCs w:val="19"/>
+        </w:rPr>
+        <w:t xml:space="preserve"> python’s super classes to use. They’re helpful to use in the </w:t>
+      </w:r>
+      <w:r>
+        <w:rPr>
+          <w:rFonts w:ascii="Cascadia Mono" w:hAnsi="Cascadia Mono" w:cs="Cascadia Mono"/>
+          <w:color w:val="70AD47" w:themeColor="accent6"/>
+          <w:kern w:val="0"/>
+          <w:sz w:val="19"/>
+          <w:szCs w:val="19"/>
+        </w:rPr>
+        <w:t xml:space="preserve">entire library. Helps in </w:t>
+      </w:r>
+    </w:p>
+    <w:p>
+      <w:pPr>
+        <w:spacing w:after="0" w:line="240" w:lineRule="auto"/>
+        <w:rPr>
+          <w:rFonts w:ascii="Cascadia Mono" w:hAnsi="Cascadia Mono" w:cs="Cascadia Mono"/>
+          <w:color w:val="000000"/>
+          <w:kern w:val="0"/>
+          <w:sz w:val="19"/>
+          <w:szCs w:val="19"/>
+        </w:rPr>
+      </w:pPr>
+      <w:r>
+        <w:rPr>
+          <w:rFonts w:ascii="Cascadia Mono" w:hAnsi="Cascadia Mono" w:cs="Cascadia Mono"/>
+          <w:color w:val="000000"/>
+          <w:kern w:val="0"/>
+          <w:sz w:val="19"/>
+          <w:szCs w:val="19"/>
+        </w:rPr>
+        <w:t>6/13 - 6/27 (2 weeks)</w:t>
+      </w:r>
+    </w:p>
+    <w:p>
+      <w:pPr>
+        <w:spacing w:after="0" w:line="240" w:lineRule="auto"/>
+        <w:rPr>
+          <w:rFonts w:ascii="Cascadia Mono" w:hAnsi="Cascadia Mono" w:cs="Cascadia Mono"/>
+          <w:color w:val="000000"/>
+          <w:kern w:val="0"/>
+          <w:sz w:val="19"/>
+          <w:szCs w:val="19"/>
+        </w:rPr>
+      </w:pPr>
+    </w:p>
+    <w:p>
+      <w:pPr>
+        <w:spacing w:after="0" w:line="240" w:lineRule="auto"/>
+        <w:rPr>
+          <w:rFonts w:ascii="Cascadia Mono" w:hAnsi="Cascadia Mono" w:cs="Cascadia Mono"/>
+          <w:color w:val="000000"/>
+          <w:kern w:val="0"/>
+          <w:sz w:val="19"/>
+          <w:szCs w:val="19"/>
+        </w:rPr>
+      </w:pPr>
+      <w:r>
+        <w:rPr>
+          <w:rFonts w:ascii="Cascadia Mono" w:hAnsi="Cascadia Mono" w:cs="Cascadia Mono"/>
+          <w:color w:val="000000"/>
+          <w:kern w:val="0"/>
+          <w:sz w:val="19"/>
+          <w:szCs w:val="19"/>
+        </w:rPr>
+        <w:t>3. Implementation and Unit Testing</w:t>
+      </w:r>
+    </w:p>
+    <w:p>
+      <w:pPr>
+        <w:spacing w:after="0" w:line="240" w:lineRule="auto"/>
+        <w:rPr>
+          <w:rFonts w:ascii="Cascadia Mono" w:hAnsi="Cascadia Mono" w:cs="Cascadia Mono"/>
+          <w:color w:val="000000"/>
+          <w:kern w:val="0"/>
+          <w:sz w:val="19"/>
+          <w:szCs w:val="19"/>
+        </w:rPr>
+      </w:pPr>
+      <w:r>
+        <w:rPr>
+          <w:rFonts w:ascii="Cascadia Mono" w:hAnsi="Cascadia Mono" w:cs="Cascadia Mono"/>
+          <w:color w:val="000000"/>
+          <w:kern w:val="0"/>
+          <w:sz w:val="19"/>
+          <w:szCs w:val="19"/>
+        </w:rPr>
+        <w:tab/>
+        <w:t>Using the design decided upon in step 2, implement all the components and make sure they function correctly in isolation. The work should be divided equally between all members of the group, so we should decide beforehand who is going to implement what parts of the system.</w:t>
+      </w:r>
+    </w:p>
+    <w:p>
+      <w:pPr>
+        <w:spacing w:after="0" w:line="240" w:lineRule="auto"/>
+        <w:rPr>
+          <w:rFonts w:ascii="Cascadia Mono" w:hAnsi="Cascadia Mono" w:cs="Cascadia Mono"/>
+          <w:color w:val="70AD47" w:themeColor="accent6"/>
+          <w:kern w:val="0"/>
+          <w:sz w:val="19"/>
+          <w:szCs w:val="19"/>
+        </w:rPr>
+      </w:pPr>
+      <w:r>
+        <w:rPr>
+          <w:rFonts w:ascii="Cascadia Mono" w:hAnsi="Cascadia Mono" w:cs="Cascadia Mono"/>
+          <w:color w:val="70AD47" w:themeColor="accent6"/>
+          <w:kern w:val="0"/>
+          <w:sz w:val="19"/>
+          <w:szCs w:val="19"/>
+        </w:rPr>
+        <w:t xml:space="preserve">Splitting the work into all of us is a good thing to have so nobody has the burden to </w:t>
+      </w:r>
+      <w:r>
+        <w:rPr>
+          <w:rFonts w:ascii="Cascadia Mono" w:hAnsi="Cascadia Mono" w:cs="Cascadia Mono"/>
+          <w:color w:val="70AD47" w:themeColor="accent6"/>
+          <w:kern w:val="0"/>
+          <w:sz w:val="19"/>
+          <w:szCs w:val="19"/>
+        </w:rPr>
+        <w:t xml:space="preserve">do all the work. </w:t>
+      </w:r>
+    </w:p>
+    <w:p>
+      <w:pPr>
+        <w:spacing w:after="0" w:line="240" w:lineRule="auto"/>
+        <w:rPr>
+          <w:rFonts w:ascii="Cascadia Mono" w:hAnsi="Cascadia Mono" w:cs="Cascadia Mono"/>
+          <w:color w:val="000000"/>
+          <w:kern w:val="0"/>
+          <w:sz w:val="19"/>
+          <w:szCs w:val="19"/>
+        </w:rPr>
+      </w:pPr>
+    </w:p>
+    <w:p>
+      <w:pPr>
+        <w:spacing w:after="0" w:line="240" w:lineRule="auto"/>
+        <w:rPr>
+          <w:rFonts w:ascii="Cascadia Mono" w:hAnsi="Cascadia Mono" w:cs="Cascadia Mono"/>
+          <w:color w:val="000000"/>
+          <w:kern w:val="0"/>
+          <w:sz w:val="19"/>
+          <w:szCs w:val="19"/>
+        </w:rPr>
+      </w:pPr>
+      <w:r>
+        <w:rPr>
+          <w:rFonts w:ascii="Cascadia Mono" w:hAnsi="Cascadia Mono" w:cs="Cascadia Mono"/>
+          <w:color w:val="000000"/>
+          <w:kern w:val="0"/>
+          <w:sz w:val="19"/>
+          <w:szCs w:val="19"/>
+        </w:rPr>
+        <w:t>6/27 - 7/18 (3 weeks)</w:t>
+      </w:r>
+    </w:p>
+    <w:p>
+      <w:pPr>
+        <w:spacing w:after="0" w:line="240" w:lineRule="auto"/>
+        <w:rPr>
+          <w:rFonts w:ascii="Cascadia Mono" w:hAnsi="Cascadia Mono" w:cs="Cascadia Mono"/>
+          <w:color w:val="000000"/>
+          <w:kern w:val="0"/>
+          <w:sz w:val="19"/>
+          <w:szCs w:val="19"/>
+        </w:rPr>
+      </w:pPr>
+    </w:p>
+    <w:p>
+      <w:pPr>
+        <w:spacing w:after="0" w:line="240" w:lineRule="auto"/>
+        <w:rPr>
+          <w:rFonts w:ascii="Cascadia Mono" w:hAnsi="Cascadia Mono" w:cs="Cascadia Mono"/>
+          <w:color w:val="000000"/>
+          <w:kern w:val="0"/>
+          <w:sz w:val="19"/>
+          <w:szCs w:val="19"/>
+        </w:rPr>
+      </w:pPr>
+      <w:r>
+        <w:rPr>
+          <w:rFonts w:ascii="Cascadia Mono" w:hAnsi="Cascadia Mono" w:cs="Cascadia Mono"/>
+          <w:color w:val="000000"/>
+          <w:kern w:val="0"/>
+          <w:sz w:val="19"/>
+          <w:szCs w:val="19"/>
+        </w:rPr>
+        <w:t>4. Integration and System Testing</w:t>
+      </w:r>
+    </w:p>
+    <w:p>
+      <w:pPr>
+        <w:spacing w:after="0" w:line="240" w:lineRule="auto"/>
         <w:rPr>
           <w:rFonts w:ascii="Cascadia Mono" w:hAnsi="Cascadia Mono" w:cs="Cascadia Mono"/>
           <w:color w:val="C9211E"/>
@@ -254,7 +615,17 @@
           <w:sz w:val="19"/>
           <w:szCs w:val="19"/>
         </w:rPr>
-        <w:t>We should also implement security measures to protect the user’s information</w:t>
+      </w:pPr>
+      <w:r>
+        <w:rPr>
+          <w:rFonts w:ascii="Cascadia Mono" w:hAnsi="Cascadia Mono" w:cs="Cascadia Mono"/>
+          <w:color w:val="000000"/>
+          <w:kern w:val="0"/>
+          <w:sz w:val="19"/>
+          <w:szCs w:val="19"/>
+        </w:rPr>
+        <w:tab/>
+        <w:t xml:space="preserve">Integrate the components we implemented in step 3 and make sure they function correctly as a system. Can users, teachers, and admins perform the operations they need to with the GUI we created? Is data modified, stored, and retrieved as it should be? If we were rigorous enough in designing the components in steps 2 and 3, this should require minimal modification of the components themselves. </w:t>
       </w:r>
       <w:r>
         <w:rPr>
@@ -264,66 +635,109 @@
           <w:sz w:val="19"/>
           <w:szCs w:val="19"/>
         </w:rPr>
-        <w:t xml:space="preserve"> and think about all the error cases (For example, when a course is at full capacity or if there is a time conflict in the schedule...)</w:t>
-      </w:r>
-    </w:p>
-    <w:p>
-      <w:pPr>
-        <w:spacing w:after="0" w:line="240" w:lineRule="auto"/>
-        <w:rPr>
-          <w:rFonts w:ascii="Cascadia Mono" w:hAnsi="Cascadia Mono" w:cs="Cascadia Mono"/>
-          <w:color w:val="000000"/>
-          <w:kern w:val="0"/>
-          <w:sz w:val="19"/>
-          <w:szCs w:val="19"/>
-        </w:rPr>
-      </w:pPr>
-    </w:p>
-    <w:p>
-      <w:pPr>
-        <w:spacing w:after="0" w:line="240" w:lineRule="auto"/>
-        <w:rPr>
-          <w:rFonts w:ascii="Cascadia Mono" w:hAnsi="Cascadia Mono" w:cs="Cascadia Mono"/>
-          <w:color w:val="70AD47" w:themeColor="accent6"/>
-          <w:kern w:val="0"/>
-          <w:sz w:val="19"/>
-          <w:szCs w:val="19"/>
-        </w:rPr>
-      </w:pPr>
-      <w:r>
-        <w:rPr>
-          <w:rFonts w:ascii="Cascadia Mono" w:hAnsi="Cascadia Mono" w:cs="Cascadia Mono"/>
-          <w:color w:val="70AD47" w:themeColor="accent6"/>
-          <w:kern w:val="0"/>
-          <w:sz w:val="19"/>
-          <w:szCs w:val="19"/>
-        </w:rPr>
-        <w:t xml:space="preserve">Good </w:t>
-      </w:r>
-      <w:r>
-        <w:rPr>
-          <w:rFonts w:ascii="Cascadia Mono" w:hAnsi="Cascadia Mono" w:cs="Cascadia Mono"/>
-          <w:color w:val="70AD47" w:themeColor="accent6"/>
-          <w:kern w:val="0"/>
-          <w:sz w:val="19"/>
-          <w:szCs w:val="19"/>
-        </w:rPr>
-        <w:t xml:space="preserve">way to start of on what we want to provide to our clients. </w:t>
-      </w:r>
-    </w:p>
-    <w:p>
-      <w:pPr>
-        <w:spacing w:after="0" w:line="240" w:lineRule="auto"/>
-      </w:pPr>
-      <w:r>
-        <w:rPr>
-          <w:rFonts w:ascii="Cascadia Mono" w:hAnsi="Cascadia Mono" w:cs="Cascadia Mono"/>
-          <w:color w:val="000000"/>
-          <w:kern w:val="0"/>
-          <w:sz w:val="19"/>
-          <w:szCs w:val="19"/>
-        </w:rPr>
-        <w:t xml:space="preserve">5/30 - 6/13 (2 weeks) </w:t>
+        <w:t>Do not forget to evaluate the performance of the software itself (crashes, time, errors...)</w:t>
+      </w:r>
+    </w:p>
+    <w:p>
+      <w:pPr>
+        <w:spacing w:after="0" w:line="240" w:lineRule="auto"/>
+        <w:rPr>
+          <w:color w:val="70AD47" w:themeColor="accent6"/>
+        </w:rPr>
+      </w:pPr>
+      <w:r>
+        <w:rPr>
+          <w:rFonts w:ascii="Cascadia Mono" w:hAnsi="Cascadia Mono" w:cs="Cascadia Mono"/>
+          <w:color w:val="70AD47" w:themeColor="accent6"/>
+          <w:kern w:val="0"/>
+          <w:sz w:val="19"/>
+          <w:szCs w:val="19"/>
+        </w:rPr>
+        <w:t xml:space="preserve">We should also be stress testing at this point. </w:t>
+      </w:r>
+    </w:p>
+    <w:p>
+      <w:pPr>
+        <w:spacing w:after="0" w:line="240" w:lineRule="auto"/>
+        <w:rPr>
+          <w:rFonts w:ascii="Cascadia Mono" w:hAnsi="Cascadia Mono" w:cs="Cascadia Mono"/>
+          <w:color w:val="000000"/>
+          <w:kern w:val="0"/>
+          <w:sz w:val="19"/>
+          <w:szCs w:val="19"/>
+        </w:rPr>
+      </w:pPr>
+    </w:p>
+    <w:p>
+      <w:pPr>
+        <w:spacing w:after="0" w:line="240" w:lineRule="auto"/>
+        <w:rPr>
+          <w:rFonts w:ascii="Cascadia Mono" w:hAnsi="Cascadia Mono" w:cs="Cascadia Mono"/>
+          <w:color w:val="000000"/>
+          <w:kern w:val="0"/>
+          <w:sz w:val="19"/>
+          <w:szCs w:val="19"/>
+        </w:rPr>
+      </w:pPr>
+      <w:r>
+        <w:rPr>
+          <w:rFonts w:ascii="Cascadia Mono" w:hAnsi="Cascadia Mono" w:cs="Cascadia Mono"/>
+          <w:color w:val="000000"/>
+          <w:kern w:val="0"/>
+          <w:sz w:val="19"/>
+          <w:szCs w:val="19"/>
+        </w:rPr>
+        <w:t>7/18 - 8/1 (2 weeks)</w:t>
+      </w:r>
+    </w:p>
+    <w:p>
+      <w:pPr>
+        <w:spacing w:after="0" w:line="240" w:lineRule="auto"/>
+        <w:rPr>
+          <w:rFonts w:ascii="Cascadia Mono" w:hAnsi="Cascadia Mono" w:cs="Cascadia Mono"/>
+          <w:color w:val="000000"/>
+          <w:kern w:val="0"/>
+          <w:sz w:val="19"/>
+          <w:szCs w:val="19"/>
+        </w:rPr>
+      </w:pPr>
+    </w:p>
+    <w:p>
+      <w:pPr>
+        <w:spacing w:after="0" w:line="240" w:lineRule="auto"/>
+        <w:rPr>
+          <w:rFonts w:ascii="Cascadia Mono" w:hAnsi="Cascadia Mono" w:cs="Cascadia Mono"/>
+          <w:color w:val="000000"/>
+          <w:kern w:val="0"/>
+          <w:sz w:val="19"/>
+          <w:szCs w:val="19"/>
+        </w:rPr>
+      </w:pPr>
+      <w:r>
+        <w:rPr>
+          <w:rFonts w:ascii="Cascadia Mono" w:hAnsi="Cascadia Mono" w:cs="Cascadia Mono"/>
+          <w:color w:val="000000"/>
+          <w:kern w:val="0"/>
+          <w:sz w:val="19"/>
+          <w:szCs w:val="19"/>
+        </w:rPr>
+        <w:t>5. Operation and Maintenance</w:t>
+      </w:r>
+    </w:p>
+    <w:p>
+      <w:pPr>
+        <w:spacing w:after="0" w:line="240" w:lineRule="auto"/>
+      </w:pPr>
+      <w:r>
+        <w:rPr>
+          <w:rFonts w:ascii="Cascadia Mono" w:hAnsi="Cascadia Mono" w:cs="Cascadia Mono"/>
+          <w:color w:val="000000"/>
+          <w:kern w:val="0"/>
+          <w:sz w:val="19"/>
+          <w:szCs w:val="19"/>
+        </w:rPr>
+        <w:tab/>
+        <w:t xml:space="preserve">Deploy the system to the users and wait for feedback. If any users report that the system is not functioning correctly or that they are dissatisfied with the GUI, then we can make changes as needed. </w:t>
       </w:r>
       <w:r>
         <w:rPr>
@@ -333,362 +747,9 @@
           <w:sz w:val="19"/>
           <w:szCs w:val="19"/>
         </w:rPr>
-        <w:t>very creative and helpful to have the dates for each phase.</w:t>
-      </w:r>
-    </w:p>
-    <w:p>
-      <w:pPr>
-        <w:spacing w:after="0" w:line="240" w:lineRule="auto"/>
-        <w:rPr>
-          <w:rFonts w:ascii="Cascadia Mono" w:hAnsi="Cascadia Mono" w:cs="Cascadia Mono"/>
-          <w:color w:val="000000"/>
-          <w:kern w:val="0"/>
-          <w:sz w:val="19"/>
-          <w:szCs w:val="19"/>
-        </w:rPr>
-      </w:pPr>
-    </w:p>
-    <w:p>
-      <w:pPr>
-        <w:spacing w:after="0" w:line="240" w:lineRule="auto"/>
-        <w:rPr>
-          <w:rFonts w:ascii="Cascadia Mono" w:hAnsi="Cascadia Mono" w:cs="Cascadia Mono"/>
-          <w:color w:val="000000"/>
-          <w:kern w:val="0"/>
-          <w:sz w:val="19"/>
-          <w:szCs w:val="19"/>
-        </w:rPr>
-      </w:pPr>
-      <w:r>
-        <w:rPr>
-          <w:rFonts w:ascii="Cascadia Mono" w:hAnsi="Cascadia Mono" w:cs="Cascadia Mono"/>
-          <w:color w:val="000000"/>
-          <w:kern w:val="0"/>
-          <w:sz w:val="19"/>
-          <w:szCs w:val="19"/>
-        </w:rPr>
-        <w:t>2. System &amp; Software Design</w:t>
-      </w:r>
-    </w:p>
-    <w:p>
-      <w:pPr>
-        <w:spacing w:after="0" w:line="240" w:lineRule="auto"/>
-        <w:rPr>
-          <w:rFonts w:ascii="Cascadia Mono" w:hAnsi="Cascadia Mono" w:cs="Cascadia Mono"/>
-          <w:color w:val="000000"/>
-          <w:kern w:val="0"/>
-          <w:sz w:val="19"/>
-          <w:szCs w:val="19"/>
-        </w:rPr>
-      </w:pPr>
-      <w:r>
-        <w:rPr>
-          <w:rFonts w:ascii="Cascadia Mono" w:hAnsi="Cascadia Mono" w:cs="Cascadia Mono"/>
-          <w:color w:val="000000"/>
-          <w:kern w:val="0"/>
-          <w:sz w:val="19"/>
-          <w:szCs w:val="19"/>
-        </w:rPr>
-        <w:tab/>
-        <w:t>Here, w</w:t>
-      </w:r>
-      <w:r>
-        <w:rPr>
-          <w:rFonts w:ascii="Cascadia Mono" w:hAnsi="Cascadia Mono" w:cs="Cascadia Mono"/>
-          <w:color w:val="000000"/>
-          <w:kern w:val="0"/>
-          <w:sz w:val="19"/>
-          <w:szCs w:val="19"/>
-        </w:rPr>
-        <w:t xml:space="preserve">e collectively decide how the system is going to function. What classes are there (if we're using OOP) and how are they related? Which back-end functions will implement what front-end functionality? How will user </w:t>
-      </w:r>
-      <w:r>
-        <w:rPr>
-          <w:rFonts w:ascii="Cascadia Mono" w:hAnsi="Cascadia Mono" w:cs="Cascadia Mono"/>
-          <w:color w:val="000000"/>
-          <w:kern w:val="0"/>
-          <w:sz w:val="19"/>
-          <w:szCs w:val="19"/>
-        </w:rPr>
-        <w:t>information?</w:t>
-      </w:r>
-    </w:p>
-    <w:p>
-      <w:pPr>
-        <w:spacing w:after="0" w:line="240" w:lineRule="auto"/>
-        <w:rPr>
-          <w:rFonts w:ascii="Cascadia Mono" w:hAnsi="Cascadia Mono" w:cs="Cascadia Mono"/>
-          <w:color w:val="000000"/>
-          <w:kern w:val="0"/>
-          <w:sz w:val="19"/>
-          <w:szCs w:val="19"/>
-        </w:rPr>
-      </w:pPr>
-      <w:r>
-        <w:rPr>
-          <w:rFonts w:ascii="Cascadia Mono" w:hAnsi="Cascadia Mono" w:cs="Cascadia Mono"/>
-          <w:color w:val="000000"/>
-          <w:kern w:val="0"/>
-          <w:sz w:val="19"/>
-          <w:szCs w:val="19"/>
-        </w:rPr>
-        <w:t>and information about the cours</w:t>
-      </w:r>
-      <w:r>
-        <w:rPr>
-          <w:rFonts w:ascii="Cascadia Mono" w:hAnsi="Cascadia Mono" w:cs="Cascadia Mono"/>
-          <w:color w:val="000000"/>
-          <w:kern w:val="0"/>
-          <w:sz w:val="19"/>
-          <w:szCs w:val="19"/>
-        </w:rPr>
-        <w:t xml:space="preserve">es be stored, e.g., what data structures will be used and how will they be stored on the disk for later retrieval? </w:t>
-      </w:r>
-    </w:p>
-    <w:p>
-      <w:pPr>
-        <w:spacing w:after="0" w:line="240" w:lineRule="auto"/>
-        <w:rPr>
-          <w:rFonts w:ascii="Cascadia Mono" w:hAnsi="Cascadia Mono" w:cs="Cascadia Mono"/>
-          <w:color w:val="70AD47" w:themeColor="accent6"/>
-          <w:kern w:val="0"/>
-          <w:sz w:val="19"/>
-          <w:szCs w:val="19"/>
-        </w:rPr>
-      </w:pPr>
-      <w:r>
-        <w:rPr>
-          <w:rFonts w:ascii="Cascadia Mono" w:hAnsi="Cascadia Mono" w:cs="Cascadia Mono"/>
-          <w:color w:val="70AD47" w:themeColor="accent6"/>
-          <w:kern w:val="0"/>
-          <w:sz w:val="19"/>
-          <w:szCs w:val="19"/>
-        </w:rPr>
-        <w:t xml:space="preserve">Should </w:t>
-      </w:r>
-      <w:r>
-        <w:rPr>
-          <w:rFonts w:ascii="Cascadia Mono" w:hAnsi="Cascadia Mono" w:cs="Cascadia Mono"/>
-          <w:color w:val="70AD47" w:themeColor="accent6"/>
-          <w:kern w:val="0"/>
-          <w:sz w:val="19"/>
-          <w:szCs w:val="19"/>
-        </w:rPr>
-        <w:t>investigate</w:t>
-      </w:r>
-      <w:r>
-        <w:rPr>
-          <w:rFonts w:ascii="Cascadia Mono" w:hAnsi="Cascadia Mono" w:cs="Cascadia Mono"/>
-          <w:color w:val="70AD47" w:themeColor="accent6"/>
-          <w:kern w:val="0"/>
-          <w:sz w:val="19"/>
-          <w:szCs w:val="19"/>
-        </w:rPr>
-        <w:t xml:space="preserve"> python’s super classes to use. They’re helpful to use in the </w:t>
-      </w:r>
-      <w:r>
-        <w:rPr>
-          <w:rFonts w:ascii="Cascadia Mono" w:hAnsi="Cascadia Mono" w:cs="Cascadia Mono"/>
-          <w:color w:val="70AD47" w:themeColor="accent6"/>
-          <w:kern w:val="0"/>
-          <w:sz w:val="19"/>
-          <w:szCs w:val="19"/>
-        </w:rPr>
-        <w:t xml:space="preserve">entire library. Helps in </w:t>
-      </w:r>
-    </w:p>
-    <w:p>
-      <w:pPr>
-        <w:spacing w:after="0" w:line="240" w:lineRule="auto"/>
-        <w:rPr>
-          <w:rFonts w:ascii="Cascadia Mono" w:hAnsi="Cascadia Mono" w:cs="Cascadia Mono"/>
-          <w:color w:val="000000"/>
-          <w:kern w:val="0"/>
-          <w:sz w:val="19"/>
-          <w:szCs w:val="19"/>
-        </w:rPr>
-      </w:pPr>
-      <w:r>
-        <w:rPr>
-          <w:rFonts w:ascii="Cascadia Mono" w:hAnsi="Cascadia Mono" w:cs="Cascadia Mono"/>
-          <w:color w:val="000000"/>
-          <w:kern w:val="0"/>
-          <w:sz w:val="19"/>
-          <w:szCs w:val="19"/>
-        </w:rPr>
-        <w:t>6/13 - 6/27 (2 weeks)</w:t>
-      </w:r>
-    </w:p>
-    <w:p>
-      <w:pPr>
-        <w:spacing w:after="0" w:line="240" w:lineRule="auto"/>
-        <w:rPr>
-          <w:rFonts w:ascii="Cascadia Mono" w:hAnsi="Cascadia Mono" w:cs="Cascadia Mono"/>
-          <w:color w:val="000000"/>
-          <w:kern w:val="0"/>
-          <w:sz w:val="19"/>
-          <w:szCs w:val="19"/>
-        </w:rPr>
-      </w:pPr>
-    </w:p>
-    <w:p>
-      <w:pPr>
-        <w:spacing w:after="0" w:line="240" w:lineRule="auto"/>
-        <w:rPr>
-          <w:rFonts w:ascii="Cascadia Mono" w:hAnsi="Cascadia Mono" w:cs="Cascadia Mono"/>
-          <w:color w:val="000000"/>
-          <w:kern w:val="0"/>
-          <w:sz w:val="19"/>
-          <w:szCs w:val="19"/>
-        </w:rPr>
-      </w:pPr>
-      <w:r>
-        <w:rPr>
-          <w:rFonts w:ascii="Cascadia Mono" w:hAnsi="Cascadia Mono" w:cs="Cascadia Mono"/>
-          <w:color w:val="000000"/>
-          <w:kern w:val="0"/>
-          <w:sz w:val="19"/>
-          <w:szCs w:val="19"/>
-        </w:rPr>
-        <w:t>3. Implementation and Unit Testing</w:t>
-      </w:r>
-    </w:p>
-    <w:p>
-      <w:pPr>
-        <w:spacing w:after="0" w:line="240" w:lineRule="auto"/>
-        <w:rPr>
-          <w:rFonts w:ascii="Cascadia Mono" w:hAnsi="Cascadia Mono" w:cs="Cascadia Mono"/>
-          <w:color w:val="000000"/>
-          <w:kern w:val="0"/>
-          <w:sz w:val="19"/>
-          <w:szCs w:val="19"/>
-        </w:rPr>
-      </w:pPr>
-      <w:r>
-        <w:rPr>
-          <w:rFonts w:ascii="Cascadia Mono" w:hAnsi="Cascadia Mono" w:cs="Cascadia Mono"/>
-          <w:color w:val="000000"/>
-          <w:kern w:val="0"/>
-          <w:sz w:val="19"/>
-          <w:szCs w:val="19"/>
-        </w:rPr>
-        <w:tab/>
-        <w:t>Using the design decided upon in step 2, implement all the components and make s</w:t>
-      </w:r>
-      <w:r>
-        <w:rPr>
-          <w:rFonts w:ascii="Cascadia Mono" w:hAnsi="Cascadia Mono" w:cs="Cascadia Mono"/>
-          <w:color w:val="000000"/>
-          <w:kern w:val="0"/>
-          <w:sz w:val="19"/>
-          <w:szCs w:val="19"/>
-        </w:rPr>
-        <w:t>ure they function correctly in isolation. The work should be divided equally between all members of the group, so we should decide beforehand who is going to implement what parts of the system.</w:t>
-      </w:r>
-    </w:p>
-    <w:p>
-      <w:pPr>
-        <w:spacing w:after="0" w:line="240" w:lineRule="auto"/>
-        <w:rPr>
-          <w:rFonts w:ascii="Cascadia Mono" w:hAnsi="Cascadia Mono" w:cs="Cascadia Mono"/>
-          <w:color w:val="70AD47" w:themeColor="accent6"/>
-          <w:kern w:val="0"/>
-          <w:sz w:val="19"/>
-          <w:szCs w:val="19"/>
-        </w:rPr>
-      </w:pPr>
-      <w:r>
-        <w:rPr>
-          <w:rFonts w:ascii="Cascadia Mono" w:hAnsi="Cascadia Mono" w:cs="Cascadia Mono"/>
-          <w:color w:val="70AD47" w:themeColor="accent6"/>
-          <w:kern w:val="0"/>
-          <w:sz w:val="19"/>
-          <w:szCs w:val="19"/>
-        </w:rPr>
-        <w:t xml:space="preserve">Splitting the work into all of us is a good thing to have so nobody has the burden to </w:t>
-      </w:r>
-      <w:r>
-        <w:rPr>
-          <w:rFonts w:ascii="Cascadia Mono" w:hAnsi="Cascadia Mono" w:cs="Cascadia Mono"/>
-          <w:color w:val="70AD47" w:themeColor="accent6"/>
-          <w:kern w:val="0"/>
-          <w:sz w:val="19"/>
-          <w:szCs w:val="19"/>
-        </w:rPr>
-        <w:t xml:space="preserve">do all the work. </w:t>
-      </w:r>
-    </w:p>
-    <w:p>
-      <w:pPr>
-        <w:spacing w:after="0" w:line="240" w:lineRule="auto"/>
-        <w:rPr>
-          <w:rFonts w:ascii="Cascadia Mono" w:hAnsi="Cascadia Mono" w:cs="Cascadia Mono"/>
-          <w:color w:val="000000"/>
-          <w:kern w:val="0"/>
-          <w:sz w:val="19"/>
-          <w:szCs w:val="19"/>
-        </w:rPr>
-      </w:pPr>
-    </w:p>
-    <w:p>
-      <w:pPr>
-        <w:spacing w:after="0" w:line="240" w:lineRule="auto"/>
-        <w:rPr>
-          <w:rFonts w:ascii="Cascadia Mono" w:hAnsi="Cascadia Mono" w:cs="Cascadia Mono"/>
-          <w:color w:val="000000"/>
-          <w:kern w:val="0"/>
-          <w:sz w:val="19"/>
-          <w:szCs w:val="19"/>
-        </w:rPr>
-      </w:pPr>
-      <w:r>
-        <w:rPr>
-          <w:rFonts w:ascii="Cascadia Mono" w:hAnsi="Cascadia Mono" w:cs="Cascadia Mono"/>
-          <w:color w:val="000000"/>
-          <w:kern w:val="0"/>
-          <w:sz w:val="19"/>
-          <w:szCs w:val="19"/>
-        </w:rPr>
-        <w:t>6/27 - 7/18 (3 weeks)</w:t>
-      </w:r>
-    </w:p>
-    <w:p>
-      <w:pPr>
-        <w:spacing w:after="0" w:line="240" w:lineRule="auto"/>
-        <w:rPr>
-          <w:rFonts w:ascii="Cascadia Mono" w:hAnsi="Cascadia Mono" w:cs="Cascadia Mono"/>
-          <w:color w:val="000000"/>
-          <w:kern w:val="0"/>
-          <w:sz w:val="19"/>
-          <w:szCs w:val="19"/>
-        </w:rPr>
-      </w:pPr>
-    </w:p>
-    <w:p>
-      <w:pPr>
-        <w:spacing w:after="0" w:line="240" w:lineRule="auto"/>
-        <w:rPr>
-          <w:rFonts w:ascii="Cascadia Mono" w:hAnsi="Cascadia Mono" w:cs="Cascadia Mono"/>
-          <w:color w:val="000000"/>
-          <w:kern w:val="0"/>
-          <w:sz w:val="19"/>
-          <w:szCs w:val="19"/>
-        </w:rPr>
-      </w:pPr>
-      <w:r>
-        <w:rPr>
-          <w:rFonts w:ascii="Cascadia Mono" w:hAnsi="Cascadia Mono" w:cs="Cascadia Mono"/>
-          <w:color w:val="000000"/>
-          <w:kern w:val="0"/>
-          <w:sz w:val="19"/>
-          <w:szCs w:val="19"/>
-        </w:rPr>
-        <w:t>4. Integration and System Testing</w:t>
-      </w:r>
-    </w:p>
-    <w:p>
-      <w:pPr>
-        <w:spacing w:after="0" w:line="240" w:lineRule="auto"/>
+        <w:t xml:space="preserve">We can also create an FAQ and tutorial page </w:t>
+      </w:r>
+      <w:r>
         <w:rPr>
           <w:rFonts w:ascii="Cascadia Mono" w:hAnsi="Cascadia Mono" w:cs="Cascadia Mono"/>
           <w:color w:val="C9211E"/>
@@ -696,199 +757,8 @@
           <w:sz w:val="19"/>
           <w:szCs w:val="19"/>
         </w:rPr>
-      </w:pPr>
-      <w:r>
-        <w:rPr>
-          <w:rFonts w:ascii="Cascadia Mono" w:hAnsi="Cascadia Mono" w:cs="Cascadia Mono"/>
-          <w:color w:val="000000"/>
-          <w:kern w:val="0"/>
-          <w:sz w:val="19"/>
-          <w:szCs w:val="19"/>
-        </w:rPr>
-        <w:tab/>
-        <w:t>Int</w:t>
-      </w:r>
-      <w:r>
-        <w:rPr>
-          <w:rFonts w:ascii="Cascadia Mono" w:hAnsi="Cascadia Mono" w:cs="Cascadia Mono"/>
-          <w:color w:val="000000"/>
-          <w:kern w:val="0"/>
-          <w:sz w:val="19"/>
-          <w:szCs w:val="19"/>
-        </w:rPr>
-        <w:t>egrate the components we implemented in step 3 and make sure they function correctly as a system. Can users, teachers, and admins perform the operations they need to with the GUI we created? Is data modified, stored, and retrieved as it should be? If we we</w:t>
-      </w:r>
-      <w:r>
-        <w:rPr>
-          <w:rFonts w:ascii="Cascadia Mono" w:hAnsi="Cascadia Mono" w:cs="Cascadia Mono"/>
-          <w:color w:val="000000"/>
-          <w:kern w:val="0"/>
-          <w:sz w:val="19"/>
-          <w:szCs w:val="19"/>
-        </w:rPr>
-        <w:t xml:space="preserve">re rigorous enough in designing the components in steps 2 and 3, this should require minimal modification of the components themselves. </w:t>
-      </w:r>
-      <w:r>
-        <w:rPr>
-          <w:rFonts w:ascii="Cascadia Mono" w:hAnsi="Cascadia Mono" w:cs="Cascadia Mono"/>
-          <w:color w:val="C9211E"/>
-          <w:kern w:val="0"/>
-          <w:sz w:val="19"/>
-          <w:szCs w:val="19"/>
-        </w:rPr>
-        <w:t>Do not forget to evaluate the performance of the software itself (crashes, time, errors...)</w:t>
-      </w:r>
-    </w:p>
-    <w:p>
-      <w:pPr>
-        <w:spacing w:after="0" w:line="240" w:lineRule="auto"/>
-        <w:rPr>
-          <w:color w:val="70AD47" w:themeColor="accent6"/>
-        </w:rPr>
-      </w:pPr>
-      <w:r>
-        <w:rPr>
-          <w:rFonts w:ascii="Cascadia Mono" w:hAnsi="Cascadia Mono" w:cs="Cascadia Mono"/>
-          <w:color w:val="70AD47" w:themeColor="accent6"/>
-          <w:kern w:val="0"/>
-          <w:sz w:val="19"/>
-          <w:szCs w:val="19"/>
-        </w:rPr>
-        <w:t xml:space="preserve">We should also be stress testing at this point. </w:t>
-      </w:r>
-    </w:p>
-    <w:p>
-      <w:pPr>
-        <w:spacing w:after="0" w:line="240" w:lineRule="auto"/>
-        <w:rPr>
-          <w:rFonts w:ascii="Cascadia Mono" w:hAnsi="Cascadia Mono" w:cs="Cascadia Mono"/>
-          <w:color w:val="000000"/>
-          <w:kern w:val="0"/>
-          <w:sz w:val="19"/>
-          <w:szCs w:val="19"/>
-        </w:rPr>
-      </w:pPr>
-    </w:p>
-    <w:p>
-      <w:pPr>
-        <w:spacing w:after="0" w:line="240" w:lineRule="auto"/>
-        <w:rPr>
-          <w:rFonts w:ascii="Cascadia Mono" w:hAnsi="Cascadia Mono" w:cs="Cascadia Mono"/>
-          <w:color w:val="000000"/>
-          <w:kern w:val="0"/>
-          <w:sz w:val="19"/>
-          <w:szCs w:val="19"/>
-        </w:rPr>
-      </w:pPr>
-      <w:r>
-        <w:rPr>
-          <w:rFonts w:ascii="Cascadia Mono" w:hAnsi="Cascadia Mono" w:cs="Cascadia Mono"/>
-          <w:color w:val="000000"/>
-          <w:kern w:val="0"/>
-          <w:sz w:val="19"/>
-          <w:szCs w:val="19"/>
-        </w:rPr>
-        <w:t>7/18 - 8/1 (2 weeks)</w:t>
-      </w:r>
-    </w:p>
-    <w:p>
-      <w:pPr>
-        <w:spacing w:after="0" w:line="240" w:lineRule="auto"/>
-        <w:rPr>
-          <w:rFonts w:ascii="Cascadia Mono" w:hAnsi="Cascadia Mono" w:cs="Cascadia Mono"/>
-          <w:color w:val="000000"/>
-          <w:kern w:val="0"/>
-          <w:sz w:val="19"/>
-          <w:szCs w:val="19"/>
-        </w:rPr>
-      </w:pPr>
-    </w:p>
-    <w:p>
-      <w:pPr>
-        <w:spacing w:after="0" w:line="240" w:lineRule="auto"/>
-        <w:rPr>
-          <w:rFonts w:ascii="Cascadia Mono" w:hAnsi="Cascadia Mono" w:cs="Cascadia Mono"/>
-          <w:color w:val="000000"/>
-          <w:kern w:val="0"/>
-          <w:sz w:val="19"/>
-          <w:szCs w:val="19"/>
-        </w:rPr>
-      </w:pPr>
-      <w:r>
-        <w:rPr>
-          <w:rFonts w:ascii="Cascadia Mono" w:hAnsi="Cascadia Mono" w:cs="Cascadia Mono"/>
-          <w:color w:val="000000"/>
-          <w:kern w:val="0"/>
-          <w:sz w:val="19"/>
-          <w:szCs w:val="19"/>
-        </w:rPr>
-        <w:t xml:space="preserve">5. </w:t>
-      </w:r>
-      <w:r>
-        <w:rPr>
-          <w:rFonts w:ascii="Cascadia Mono" w:hAnsi="Cascadia Mono" w:cs="Cascadia Mono"/>
-          <w:color w:val="000000"/>
-          <w:kern w:val="0"/>
-          <w:sz w:val="19"/>
-          <w:szCs w:val="19"/>
-        </w:rPr>
-        <w:t>Operation and Maintenance</w:t>
-      </w:r>
-    </w:p>
-    <w:p>
-      <w:pPr>
-        <w:spacing w:after="0" w:line="240" w:lineRule="auto"/>
-      </w:pPr>
-      <w:r>
-        <w:rPr>
-          <w:rFonts w:ascii="Cascadia Mono" w:hAnsi="Cascadia Mono" w:cs="Cascadia Mono"/>
-          <w:color w:val="000000"/>
-          <w:kern w:val="0"/>
-          <w:sz w:val="19"/>
-          <w:szCs w:val="19"/>
-        </w:rPr>
-        <w:tab/>
-      </w:r>
-      <w:r>
-        <w:rPr>
-          <w:rFonts w:ascii="Cascadia Mono" w:hAnsi="Cascadia Mono" w:cs="Cascadia Mono"/>
-          <w:color w:val="000000"/>
-          <w:kern w:val="0"/>
-          <w:sz w:val="19"/>
-          <w:szCs w:val="19"/>
-        </w:rPr>
-        <w:t xml:space="preserve">Deploy the system to the users and wait for feedback. If any users report that the system is not functioning correctly or that they are dissatisfied with the GUI, then we can make changes as needed. </w:t>
-      </w:r>
-      <w:r>
-        <w:rPr>
-          <w:rFonts w:ascii="Cascadia Mono" w:hAnsi="Cascadia Mono" w:cs="Cascadia Mono"/>
-          <w:color w:val="C9211E"/>
-          <w:kern w:val="0"/>
-          <w:sz w:val="19"/>
-          <w:szCs w:val="19"/>
-        </w:rPr>
-        <w:t xml:space="preserve">We can also create an FAQ and tutorial page </w:t>
-      </w:r>
-      <w:r>
-        <w:rPr>
-          <w:rFonts w:ascii="Cascadia Mono" w:hAnsi="Cascadia Mono" w:cs="Cascadia Mono"/>
-          <w:color w:val="C9211E"/>
-          <w:kern w:val="0"/>
-          <w:sz w:val="19"/>
-          <w:szCs w:val="19"/>
-        </w:rPr>
         <w:lastRenderedPageBreak/>
-        <w:t>for new stude</w:t>
-      </w:r>
-      <w:r>
-        <w:rPr>
-          <w:rFonts w:ascii="Cascadia Mono" w:hAnsi="Cascadia Mono" w:cs="Cascadia Mono"/>
-          <w:color w:val="C9211E"/>
-          <w:kern w:val="0"/>
-          <w:sz w:val="19"/>
-          <w:szCs w:val="19"/>
-        </w:rPr>
-        <w:t>nts, or instructors to inform them on how to properly use the tools provided by the software.</w:t>
+        <w:t>for new students, or instructors to inform them on how to properly use the tools provided by the software.</w:t>
       </w:r>
     </w:p>
     <w:p>
@@ -1070,17 +940,7 @@
           <w:szCs w:val="19"/>
         </w:rPr>
         <w:tab/>
-        <w:t>The system should display some basic functionality in phase 1. Admins, students, and teachers should all be implemented. Students should be able to add and remove classes and teachers should be able to do the same for the courses they teach. Ad</w:t>
-      </w:r>
-      <w:r>
-        <w:rPr>
-          <w:rFonts w:ascii="Cascadia Mono" w:hAnsi="Cascadia Mono" w:cs="Cascadia Mono"/>
-          <w:color w:val="000000"/>
-          <w:kern w:val="0"/>
-          <w:sz w:val="19"/>
-          <w:szCs w:val="19"/>
-        </w:rPr>
-        <w:t xml:space="preserve">mins should be able to add and remove users from the system and change the schedules of students and teachers. In place of a GUI, users can interface with the system through a CLI. </w:t>
+        <w:t xml:space="preserve">The system should display some basic functionality in phase 1. Admins, students, and teachers should all be implemented. Students should be able to add and remove classes and teachers should be able to do the same for the courses they teach. Admins should be able to add and remove users from the system and change the schedules of students and teachers. In place of a GUI, users can interface with the system through a CLI. </w:t>
       </w:r>
       <w:r>
         <w:rPr>
@@ -1090,9 +950,188 @@
           <w:sz w:val="19"/>
           <w:szCs w:val="19"/>
         </w:rPr>
-        <w:t>User registration is an important step here, everyone should be able to cre</w:t>
-      </w:r>
-      <w:r>
+        <w:t xml:space="preserve">User registration is an important step here, everyone should be able to create user accounts to access the software. </w:t>
+      </w:r>
+    </w:p>
+    <w:p>
+      <w:pPr>
+        <w:spacing w:after="0" w:line="240" w:lineRule="auto"/>
+        <w:rPr>
+          <w:color w:val="70AD47" w:themeColor="accent6"/>
+        </w:rPr>
+      </w:pPr>
+      <w:r>
+        <w:rPr>
+          <w:rFonts w:ascii="Cascadia Mono" w:hAnsi="Cascadia Mono" w:cs="Cascadia Mono"/>
+          <w:color w:val="70AD47" w:themeColor="accent6"/>
+          <w:kern w:val="0"/>
+          <w:sz w:val="19"/>
+          <w:szCs w:val="19"/>
+        </w:rPr>
+        <w:t xml:space="preserve">We can try to </w:t>
+      </w:r>
+      <w:r>
+        <w:rPr>
+          <w:rFonts w:ascii="Cascadia Mono" w:hAnsi="Cascadia Mono" w:cs="Cascadia Mono"/>
+          <w:color w:val="70AD47" w:themeColor="accent6"/>
+          <w:kern w:val="0"/>
+          <w:sz w:val="19"/>
+          <w:szCs w:val="19"/>
+        </w:rPr>
+        <w:t>have only student that are part of Wentworth be also to register. (E</w:t>
+      </w:r>
+      <w:r>
+        <w:rPr>
+          <w:rFonts w:ascii="Cascadia Mono" w:hAnsi="Cascadia Mono" w:cs="Cascadia Mono"/>
+          <w:color w:val="70AD47" w:themeColor="accent6"/>
+          <w:kern w:val="0"/>
+          <w:sz w:val="19"/>
+          <w:szCs w:val="19"/>
+        </w:rPr>
+        <w:t xml:space="preserve">x: No one outside of </w:t>
+      </w:r>
+      <w:r>
+        <w:rPr>
+          <w:rFonts w:ascii="Cascadia Mono" w:hAnsi="Cascadia Mono" w:cs="Cascadia Mono"/>
+          <w:color w:val="70AD47" w:themeColor="accent6"/>
+          <w:kern w:val="0"/>
+          <w:sz w:val="19"/>
+          <w:szCs w:val="19"/>
+        </w:rPr>
+        <w:t>Wentworth</w:t>
+      </w:r>
+      <w:r>
+        <w:rPr>
+          <w:rFonts w:ascii="Cascadia Mono" w:hAnsi="Cascadia Mono" w:cs="Cascadia Mono"/>
+          <w:color w:val="70AD47" w:themeColor="accent6"/>
+          <w:kern w:val="0"/>
+          <w:sz w:val="19"/>
+          <w:szCs w:val="19"/>
+        </w:rPr>
+        <w:t xml:space="preserve"> should be allowed to register. We can verify </w:t>
+      </w:r>
+      <w:r>
+        <w:rPr>
+          <w:rFonts w:ascii="Cascadia Mono" w:hAnsi="Cascadia Mono" w:cs="Cascadia Mono"/>
+          <w:color w:val="70AD47" w:themeColor="accent6"/>
+          <w:kern w:val="0"/>
+          <w:sz w:val="19"/>
+          <w:szCs w:val="19"/>
+        </w:rPr>
+        <w:t>students</w:t>
+      </w:r>
+      <w:r>
+        <w:rPr>
+          <w:rFonts w:ascii="Cascadia Mono" w:hAnsi="Cascadia Mono" w:cs="Cascadia Mono"/>
+          <w:color w:val="70AD47" w:themeColor="accent6"/>
+          <w:kern w:val="0"/>
+          <w:sz w:val="19"/>
+          <w:szCs w:val="19"/>
+        </w:rPr>
+        <w:t xml:space="preserve"> b</w:t>
+      </w:r>
+      <w:r>
+        <w:rPr>
+          <w:rFonts w:ascii="Cascadia Mono" w:hAnsi="Cascadia Mono" w:cs="Cascadia Mono"/>
+          <w:color w:val="70AD47" w:themeColor="accent6"/>
+          <w:kern w:val="0"/>
+          <w:sz w:val="19"/>
+          <w:szCs w:val="19"/>
+        </w:rPr>
+        <w:t>y</w:t>
+      </w:r>
+      <w:r>
+        <w:rPr>
+          <w:rFonts w:ascii="Cascadia Mono" w:hAnsi="Cascadia Mono" w:cs="Cascadia Mono"/>
+          <w:color w:val="70AD47" w:themeColor="accent6"/>
+          <w:kern w:val="0"/>
+          <w:sz w:val="19"/>
+          <w:szCs w:val="19"/>
+        </w:rPr>
+        <w:t xml:space="preserve"> their given WIT ID’s that admins </w:t>
+      </w:r>
+      <w:r>
+        <w:rPr>
+          <w:rFonts w:ascii="Cascadia Mono" w:hAnsi="Cascadia Mono" w:cs="Cascadia Mono"/>
+          <w:color w:val="70AD47" w:themeColor="accent6"/>
+          <w:kern w:val="0"/>
+          <w:sz w:val="19"/>
+          <w:szCs w:val="19"/>
+        </w:rPr>
+        <w:t>have made)</w:t>
+      </w:r>
+    </w:p>
+    <w:p>
+      <w:pPr>
+        <w:spacing w:after="0" w:line="240" w:lineRule="auto"/>
+        <w:rPr>
+          <w:rFonts w:ascii="Cascadia Mono" w:hAnsi="Cascadia Mono" w:cs="Cascadia Mono"/>
+          <w:color w:val="000000"/>
+          <w:kern w:val="0"/>
+          <w:sz w:val="19"/>
+          <w:szCs w:val="19"/>
+        </w:rPr>
+      </w:pPr>
+    </w:p>
+    <w:p>
+      <w:pPr>
+        <w:spacing w:after="0" w:line="240" w:lineRule="auto"/>
+        <w:rPr>
+          <w:rFonts w:ascii="Cascadia Mono" w:hAnsi="Cascadia Mono" w:cs="Cascadia Mono"/>
+          <w:color w:val="000000"/>
+          <w:kern w:val="0"/>
+          <w:sz w:val="19"/>
+          <w:szCs w:val="19"/>
+        </w:rPr>
+      </w:pPr>
+      <w:r>
+        <w:rPr>
+          <w:rFonts w:ascii="Cascadia Mono" w:hAnsi="Cascadia Mono" w:cs="Cascadia Mono"/>
+          <w:color w:val="000000"/>
+          <w:kern w:val="0"/>
+          <w:sz w:val="19"/>
+          <w:szCs w:val="19"/>
+        </w:rPr>
+        <w:t>5/30 - 6/27 (1 month)</w:t>
+      </w:r>
+    </w:p>
+    <w:p>
+      <w:pPr>
+        <w:spacing w:after="0" w:line="240" w:lineRule="auto"/>
+        <w:rPr>
+          <w:rFonts w:ascii="Cascadia Mono" w:hAnsi="Cascadia Mono" w:cs="Cascadia Mono"/>
+          <w:color w:val="000000"/>
+          <w:kern w:val="0"/>
+          <w:sz w:val="19"/>
+          <w:szCs w:val="19"/>
+        </w:rPr>
+      </w:pPr>
+    </w:p>
+    <w:p>
+      <w:pPr>
+        <w:spacing w:after="0" w:line="240" w:lineRule="auto"/>
+        <w:rPr>
+          <w:rFonts w:ascii="Cascadia Mono" w:hAnsi="Cascadia Mono" w:cs="Cascadia Mono"/>
+          <w:color w:val="000000"/>
+          <w:kern w:val="0"/>
+          <w:sz w:val="19"/>
+          <w:szCs w:val="19"/>
+        </w:rPr>
+      </w:pPr>
+      <w:r>
+        <w:rPr>
+          <w:rFonts w:ascii="Cascadia Mono" w:hAnsi="Cascadia Mono" w:cs="Cascadia Mono"/>
+          <w:color w:val="000000"/>
+          <w:kern w:val="0"/>
+          <w:sz w:val="19"/>
+          <w:szCs w:val="19"/>
+        </w:rPr>
+        <w:t>Phase 2:</w:t>
+      </w:r>
+    </w:p>
+    <w:p>
+      <w:pPr>
+        <w:spacing w:after="0" w:line="240" w:lineRule="auto"/>
         <w:rPr>
           <w:rFonts w:ascii="Cascadia Mono" w:hAnsi="Cascadia Mono" w:cs="Cascadia Mono"/>
           <w:color w:val="C9211E"/>
@@ -1100,188 +1139,19 @@
           <w:sz w:val="19"/>
           <w:szCs w:val="19"/>
         </w:rPr>
-        <w:t xml:space="preserve">ate user accounts to access the software. </w:t>
-      </w:r>
-    </w:p>
-    <w:p>
-      <w:pPr>
-        <w:spacing w:after="0" w:line="240" w:lineRule="auto"/>
-        <w:rPr>
-          <w:color w:val="70AD47" w:themeColor="accent6"/>
-        </w:rPr>
-      </w:pPr>
-      <w:r>
-        <w:rPr>
-          <w:rFonts w:ascii="Cascadia Mono" w:hAnsi="Cascadia Mono" w:cs="Cascadia Mono"/>
-          <w:color w:val="70AD47" w:themeColor="accent6"/>
-          <w:kern w:val="0"/>
-          <w:sz w:val="19"/>
-          <w:szCs w:val="19"/>
-        </w:rPr>
-        <w:t xml:space="preserve">We can try to </w:t>
-      </w:r>
-      <w:r>
-        <w:rPr>
-          <w:rFonts w:ascii="Cascadia Mono" w:hAnsi="Cascadia Mono" w:cs="Cascadia Mono"/>
-          <w:color w:val="70AD47" w:themeColor="accent6"/>
-          <w:kern w:val="0"/>
-          <w:sz w:val="19"/>
-          <w:szCs w:val="19"/>
-        </w:rPr>
-        <w:t>have only student that are part of Wentworth be also to register. (E</w:t>
-      </w:r>
-      <w:r>
-        <w:rPr>
-          <w:rFonts w:ascii="Cascadia Mono" w:hAnsi="Cascadia Mono" w:cs="Cascadia Mono"/>
-          <w:color w:val="70AD47" w:themeColor="accent6"/>
-          <w:kern w:val="0"/>
-          <w:sz w:val="19"/>
-          <w:szCs w:val="19"/>
-        </w:rPr>
-        <w:t xml:space="preserve">x: No one outside of </w:t>
-      </w:r>
-      <w:r>
-        <w:rPr>
-          <w:rFonts w:ascii="Cascadia Mono" w:hAnsi="Cascadia Mono" w:cs="Cascadia Mono"/>
-          <w:color w:val="70AD47" w:themeColor="accent6"/>
-          <w:kern w:val="0"/>
-          <w:sz w:val="19"/>
-          <w:szCs w:val="19"/>
-        </w:rPr>
-        <w:t>Wentworth</w:t>
-      </w:r>
-      <w:r>
-        <w:rPr>
-          <w:rFonts w:ascii="Cascadia Mono" w:hAnsi="Cascadia Mono" w:cs="Cascadia Mono"/>
-          <w:color w:val="70AD47" w:themeColor="accent6"/>
-          <w:kern w:val="0"/>
-          <w:sz w:val="19"/>
-          <w:szCs w:val="19"/>
-        </w:rPr>
-        <w:t xml:space="preserve"> should be allowed to register. We can verify </w:t>
-      </w:r>
-      <w:r>
-        <w:rPr>
-          <w:rFonts w:ascii="Cascadia Mono" w:hAnsi="Cascadia Mono" w:cs="Cascadia Mono"/>
-          <w:color w:val="70AD47" w:themeColor="accent6"/>
-          <w:kern w:val="0"/>
-          <w:sz w:val="19"/>
-          <w:szCs w:val="19"/>
-        </w:rPr>
-        <w:t>students</w:t>
-      </w:r>
-      <w:r>
-        <w:rPr>
-          <w:rFonts w:ascii="Cascadia Mono" w:hAnsi="Cascadia Mono" w:cs="Cascadia Mono"/>
-          <w:color w:val="70AD47" w:themeColor="accent6"/>
-          <w:kern w:val="0"/>
-          <w:sz w:val="19"/>
-          <w:szCs w:val="19"/>
-        </w:rPr>
-        <w:t xml:space="preserve"> b</w:t>
-      </w:r>
-      <w:r>
-        <w:rPr>
-          <w:rFonts w:ascii="Cascadia Mono" w:hAnsi="Cascadia Mono" w:cs="Cascadia Mono"/>
-          <w:color w:val="70AD47" w:themeColor="accent6"/>
-          <w:kern w:val="0"/>
-          <w:sz w:val="19"/>
-          <w:szCs w:val="19"/>
-        </w:rPr>
-        <w:t>y</w:t>
-      </w:r>
-      <w:r>
-        <w:rPr>
-          <w:rFonts w:ascii="Cascadia Mono" w:hAnsi="Cascadia Mono" w:cs="Cascadia Mono"/>
-          <w:color w:val="70AD47" w:themeColor="accent6"/>
-          <w:kern w:val="0"/>
-          <w:sz w:val="19"/>
-          <w:szCs w:val="19"/>
-        </w:rPr>
-        <w:t xml:space="preserve"> their given WIT ID’s that admins </w:t>
-      </w:r>
-      <w:r>
-        <w:rPr>
-          <w:rFonts w:ascii="Cascadia Mono" w:hAnsi="Cascadia Mono" w:cs="Cascadia Mono"/>
-          <w:color w:val="70AD47" w:themeColor="accent6"/>
-          <w:kern w:val="0"/>
-          <w:sz w:val="19"/>
-          <w:szCs w:val="19"/>
-        </w:rPr>
-        <w:t>have made)</w:t>
-      </w:r>
-    </w:p>
-    <w:p>
-      <w:pPr>
-        <w:spacing w:after="0" w:line="240" w:lineRule="auto"/>
-        <w:rPr>
-          <w:rFonts w:ascii="Cascadia Mono" w:hAnsi="Cascadia Mono" w:cs="Cascadia Mono"/>
-          <w:color w:val="000000"/>
-          <w:kern w:val="0"/>
-          <w:sz w:val="19"/>
-          <w:szCs w:val="19"/>
-        </w:rPr>
-      </w:pPr>
-    </w:p>
-    <w:p>
-      <w:pPr>
-        <w:spacing w:after="0" w:line="240" w:lineRule="auto"/>
-        <w:rPr>
-          <w:rFonts w:ascii="Cascadia Mono" w:hAnsi="Cascadia Mono" w:cs="Cascadia Mono"/>
-          <w:color w:val="000000"/>
-          <w:kern w:val="0"/>
-          <w:sz w:val="19"/>
-          <w:szCs w:val="19"/>
-        </w:rPr>
-      </w:pPr>
-      <w:r>
-        <w:rPr>
-          <w:rFonts w:ascii="Cascadia Mono" w:hAnsi="Cascadia Mono" w:cs="Cascadia Mono"/>
-          <w:color w:val="000000"/>
-          <w:kern w:val="0"/>
-          <w:sz w:val="19"/>
-          <w:szCs w:val="19"/>
-        </w:rPr>
-        <w:t>5/30 - 6/27 (1 month)</w:t>
-      </w:r>
-    </w:p>
-    <w:p>
-      <w:pPr>
-        <w:spacing w:after="0" w:line="240" w:lineRule="auto"/>
-        <w:rPr>
-          <w:rFonts w:ascii="Cascadia Mono" w:hAnsi="Cascadia Mono" w:cs="Cascadia Mono"/>
-          <w:color w:val="000000"/>
-          <w:kern w:val="0"/>
-          <w:sz w:val="19"/>
-          <w:szCs w:val="19"/>
-        </w:rPr>
-      </w:pPr>
-    </w:p>
-    <w:p>
-      <w:pPr>
-        <w:spacing w:after="0" w:line="240" w:lineRule="auto"/>
-        <w:rPr>
-          <w:rFonts w:ascii="Cascadia Mono" w:hAnsi="Cascadia Mono" w:cs="Cascadia Mono"/>
-          <w:color w:val="000000"/>
-          <w:kern w:val="0"/>
-          <w:sz w:val="19"/>
-          <w:szCs w:val="19"/>
-        </w:rPr>
-      </w:pPr>
-      <w:r>
-        <w:rPr>
-          <w:rFonts w:ascii="Cascadia Mono" w:hAnsi="Cascadia Mono" w:cs="Cascadia Mono"/>
-          <w:color w:val="000000"/>
-          <w:kern w:val="0"/>
-          <w:sz w:val="19"/>
-          <w:szCs w:val="19"/>
-        </w:rPr>
-        <w:t>Phase 2:</w:t>
-      </w:r>
-    </w:p>
-    <w:p>
-      <w:pPr>
-        <w:spacing w:after="0" w:line="240" w:lineRule="auto"/>
+      </w:pPr>
+      <w:r>
+        <w:rPr>
+          <w:rFonts w:ascii="Cascadia Mono" w:hAnsi="Cascadia Mono" w:cs="Cascadia Mono"/>
+          <w:color w:val="000000"/>
+          <w:kern w:val="0"/>
+          <w:sz w:val="19"/>
+          <w:szCs w:val="19"/>
+        </w:rPr>
+        <w:tab/>
+        <w:t xml:space="preserve">The GUI is implemented and users can perform all of the functions they were able to perform in phase 1 using it. Additionally, students can subscribe to waiting lists for full classes. </w:t>
+      </w:r>
+      <w:r>
         <w:rPr>
           <w:rFonts w:ascii="Cascadia Mono" w:hAnsi="Cascadia Mono" w:cs="Cascadia Mono"/>
           <w:color w:val="C9211E"/>
@@ -1289,109 +1159,25 @@
           <w:sz w:val="19"/>
           <w:szCs w:val="19"/>
         </w:rPr>
-      </w:pPr>
-      <w:r>
-        <w:rPr>
-          <w:rFonts w:ascii="Cascadia Mono" w:hAnsi="Cascadia Mono" w:cs="Cascadia Mono"/>
-          <w:color w:val="000000"/>
-          <w:kern w:val="0"/>
-          <w:sz w:val="19"/>
-          <w:szCs w:val="19"/>
-        </w:rPr>
-        <w:tab/>
-        <w:t xml:space="preserve">The GUI is </w:t>
-      </w:r>
-      <w:proofErr w:type="gramStart"/>
-      <w:r>
-        <w:rPr>
-          <w:rFonts w:ascii="Cascadia Mono" w:hAnsi="Cascadia Mono" w:cs="Cascadia Mono"/>
-          <w:color w:val="000000"/>
-          <w:kern w:val="0"/>
-          <w:sz w:val="19"/>
-          <w:szCs w:val="19"/>
-        </w:rPr>
-        <w:t>implemented</w:t>
-      </w:r>
-      <w:proofErr w:type="gramEnd"/>
-      <w:r>
-        <w:rPr>
-          <w:rFonts w:ascii="Cascadia Mono" w:hAnsi="Cascadia Mono" w:cs="Cascadia Mono"/>
-          <w:color w:val="000000"/>
-          <w:kern w:val="0"/>
-          <w:sz w:val="19"/>
-          <w:szCs w:val="19"/>
-        </w:rPr>
-        <w:t xml:space="preserve"> and users can perform all of the functions they were able to perform in phase 1 using it. Additionally, students can subscribe to waiting lists for full cla</w:t>
-      </w:r>
-      <w:r>
-        <w:rPr>
-          <w:rFonts w:ascii="Cascadia Mono" w:hAnsi="Cascadia Mono" w:cs="Cascadia Mono"/>
-          <w:color w:val="000000"/>
-          <w:kern w:val="0"/>
-          <w:sz w:val="19"/>
-          <w:szCs w:val="19"/>
-        </w:rPr>
-        <w:t xml:space="preserve">sses. </w:t>
-      </w:r>
-      <w:r>
-        <w:rPr>
-          <w:rFonts w:ascii="Cascadia Mono" w:hAnsi="Cascadia Mono" w:cs="Cascadia Mono"/>
-          <w:color w:val="C9211E"/>
-          <w:kern w:val="0"/>
-          <w:sz w:val="19"/>
-          <w:szCs w:val="19"/>
-        </w:rPr>
-        <w:t xml:space="preserve">Make sure to create error messages if a student is trying to register for a class that’s already full, time conflicts in schedules, access restrictions and prerequisites. We can also create a waitlist for students to join once a class is at capacity </w:t>
-      </w:r>
-      <w:r>
-        <w:rPr>
-          <w:rFonts w:ascii="Cascadia Mono" w:hAnsi="Cascadia Mono" w:cs="Cascadia Mono"/>
-          <w:color w:val="C9211E"/>
-          <w:kern w:val="0"/>
-          <w:sz w:val="19"/>
-          <w:szCs w:val="19"/>
-        </w:rPr>
-        <w:t>limits.</w:t>
-      </w:r>
-    </w:p>
-    <w:p>
-      <w:pPr>
-        <w:spacing w:after="0" w:line="240" w:lineRule="auto"/>
-        <w:rPr>
-          <w:color w:val="70AD47" w:themeColor="accent6"/>
-        </w:rPr>
-      </w:pPr>
-      <w:r>
-        <w:rPr>
-          <w:rFonts w:ascii="Cascadia Mono" w:hAnsi="Cascadia Mono" w:cs="Cascadia Mono"/>
-          <w:color w:val="70AD47" w:themeColor="accent6"/>
-          <w:kern w:val="0"/>
-          <w:sz w:val="19"/>
-          <w:szCs w:val="19"/>
-        </w:rPr>
-        <w:t xml:space="preserve">Maybe implement </w:t>
-      </w:r>
-      <w:proofErr w:type="gramStart"/>
-      <w:r>
-        <w:rPr>
-          <w:rFonts w:ascii="Cascadia Mono" w:hAnsi="Cascadia Mono" w:cs="Cascadia Mono"/>
-          <w:color w:val="70AD47" w:themeColor="accent6"/>
-          <w:kern w:val="0"/>
-          <w:sz w:val="19"/>
-          <w:szCs w:val="19"/>
-        </w:rPr>
-        <w:t>a</w:t>
-      </w:r>
-      <w:proofErr w:type="gramEnd"/>
-      <w:r>
-        <w:rPr>
-          <w:rFonts w:ascii="Cascadia Mono" w:hAnsi="Cascadia Mono" w:cs="Cascadia Mono"/>
-          <w:color w:val="70AD47" w:themeColor="accent6"/>
-          <w:kern w:val="0"/>
-          <w:sz w:val="19"/>
-          <w:szCs w:val="19"/>
-        </w:rPr>
-        <w:t xml:space="preserve"> auto generated schedule that will </w:t>
+        <w:t>Make sure to create error messages if a student is trying to register for a class that’s already full, time conflicts in schedules, access restrictions and prerequisites. We can also create a waitlist for students to join once a class is at capacity limits.</w:t>
+      </w:r>
+    </w:p>
+    <w:p>
+      <w:pPr>
+        <w:spacing w:after="0" w:line="240" w:lineRule="auto"/>
+        <w:rPr>
+          <w:color w:val="70AD47" w:themeColor="accent6"/>
+        </w:rPr>
+      </w:pPr>
+      <w:r>
+        <w:rPr>
+          <w:rFonts w:ascii="Cascadia Mono" w:hAnsi="Cascadia Mono" w:cs="Cascadia Mono"/>
+          <w:color w:val="70AD47" w:themeColor="accent6"/>
+          <w:kern w:val="0"/>
+          <w:sz w:val="19"/>
+          <w:szCs w:val="19"/>
+        </w:rPr>
+        <w:t xml:space="preserve">Maybe implement a auto generated schedule that will </w:t>
       </w:r>
       <w:r>
         <w:rPr>
@@ -1542,39 +1328,7 @@
           <w:sz w:val="19"/>
           <w:szCs w:val="19"/>
         </w:rPr>
-        <w:t xml:space="preserve"> so they know when registration begins and when classes begin. At this point, the system is</w:t>
-      </w:r>
-      <w:r>
-        <w:rPr>
-          <w:rFonts w:ascii="Cascadia Mono" w:hAnsi="Cascadia Mono" w:cs="Cascadia Mono"/>
-          <w:color w:val="000000"/>
-          <w:kern w:val="0"/>
-          <w:sz w:val="19"/>
-          <w:szCs w:val="19"/>
-        </w:rPr>
-        <w:t xml:space="preserve"> fully </w:t>
-      </w:r>
-      <w:proofErr w:type="gramStart"/>
-      <w:r>
-        <w:rPr>
-          <w:rFonts w:ascii="Cascadia Mono" w:hAnsi="Cascadia Mono" w:cs="Cascadia Mono"/>
-          <w:color w:val="000000"/>
-          <w:kern w:val="0"/>
-          <w:sz w:val="19"/>
-          <w:szCs w:val="19"/>
-        </w:rPr>
-        <w:t>functional</w:t>
-      </w:r>
-      <w:proofErr w:type="gramEnd"/>
-      <w:r>
-        <w:rPr>
-          <w:rFonts w:ascii="Cascadia Mono" w:hAnsi="Cascadia Mono" w:cs="Cascadia Mono"/>
-          <w:color w:val="000000"/>
-          <w:kern w:val="0"/>
-          <w:sz w:val="19"/>
-          <w:szCs w:val="19"/>
-        </w:rPr>
-        <w:t xml:space="preserve"> and development is finished. </w:t>
+        <w:t xml:space="preserve"> so they know when registration begins and when classes begin. At this point, the system is fully functional and development is finished. </w:t>
       </w:r>
       <w:r>
         <w:rPr>
@@ -1704,17 +1458,7 @@
           <w:sz w:val="19"/>
           <w:szCs w:val="19"/>
         </w:rPr>
-        <w:t xml:space="preserve">(Several steps are the same as in </w:t>
-      </w:r>
-      <w:r>
-        <w:rPr>
-          <w:rFonts w:ascii="Cascadia Mono" w:hAnsi="Cascadia Mono" w:cs="Cascadia Mono"/>
-          <w:color w:val="000000"/>
-          <w:kern w:val="0"/>
-          <w:sz w:val="19"/>
-          <w:szCs w:val="19"/>
-        </w:rPr>
-        <w:t>the waterfall method. These steps are skipped here.)</w:t>
+        <w:t>(Several steps are the same as in the waterfall method. These steps are skipped here.)</w:t>
       </w:r>
     </w:p>
     <w:p>
@@ -1829,17 +1573,7 @@
         </w:rPr>
         <w:lastRenderedPageBreak/>
         <w:tab/>
-        <w:t>PyQt5 is a graph</w:t>
-      </w:r>
-      <w:r>
-        <w:rPr>
-          <w:rFonts w:ascii="Cascadia Mono" w:hAnsi="Cascadia Mono" w:cs="Cascadia Mono"/>
-          <w:color w:val="000000"/>
-          <w:kern w:val="0"/>
-          <w:sz w:val="19"/>
-          <w:szCs w:val="19"/>
-        </w:rPr>
-        <w:t>ics library for Python. This is convenient for several reasons: since we already intend to implement the system in Python, using a Python graphics library will make creating the GUI easier.</w:t>
+        <w:t>PyQt5 is a graphics library for Python. This is convenient for several reasons: since we already intend to implement the system in Python, using a Python graphics library will make creating the GUI easier.</w:t>
       </w:r>
     </w:p>
     <w:p>
@@ -1861,39 +1595,7 @@
           <w:sz w:val="19"/>
           <w:szCs w:val="19"/>
         </w:rPr>
-        <w:t xml:space="preserve">Additionally, Since PyQt5 is </w:t>
-      </w:r>
-      <w:proofErr w:type="gramStart"/>
-      <w:r>
-        <w:rPr>
-          <w:rFonts w:ascii="Cascadia Mono" w:hAnsi="Cascadia Mono" w:cs="Cascadia Mono"/>
-          <w:color w:val="000000"/>
-          <w:kern w:val="0"/>
-          <w:sz w:val="19"/>
-          <w:szCs w:val="19"/>
-        </w:rPr>
-        <w:t>open-source</w:t>
-      </w:r>
-      <w:proofErr w:type="gramEnd"/>
-      <w:r>
-        <w:rPr>
-          <w:rFonts w:ascii="Cascadia Mono" w:hAnsi="Cascadia Mono" w:cs="Cascadia Mono"/>
-          <w:color w:val="000000"/>
-          <w:kern w:val="0"/>
-          <w:sz w:val="19"/>
-          <w:szCs w:val="19"/>
-        </w:rPr>
-        <w:t>, we won't need to pay any</w:t>
-      </w:r>
-      <w:r>
-        <w:rPr>
-          <w:rFonts w:ascii="Cascadia Mono" w:hAnsi="Cascadia Mono" w:cs="Cascadia Mono"/>
-          <w:color w:val="000000"/>
-          <w:kern w:val="0"/>
-          <w:sz w:val="19"/>
-          <w:szCs w:val="19"/>
-        </w:rPr>
-        <w:t xml:space="preserve"> license fees.</w:t>
+        <w:t>Additionally, Since PyQt5 is open-source, we won't need to pay any license fees.</w:t>
       </w:r>
       <w:r>
         <w:rPr>
@@ -1978,27 +1680,7 @@
           <w:szCs w:val="19"/>
         </w:rPr>
         <w:tab/>
-        <w:t>SQLite is an industry standard database software. It ha</w:t>
-      </w:r>
-      <w:r>
-        <w:rPr>
-          <w:rFonts w:ascii="Cascadia Mono" w:hAnsi="Cascadia Mono" w:cs="Cascadia Mono"/>
-          <w:color w:val="000000"/>
-          <w:kern w:val="0"/>
-          <w:sz w:val="19"/>
-          <w:szCs w:val="19"/>
-        </w:rPr>
-        <w:t>s been in active development since 2000, so we can be confident that it is fully featured and well supported. There are libraries which allow SQLite to be used with Python (such as sqlite2 docs.python.org/3/library/sqlite3.html) which makes it a good candi</w:t>
-      </w:r>
-      <w:r>
-        <w:rPr>
-          <w:rFonts w:ascii="Cascadia Mono" w:hAnsi="Cascadia Mono" w:cs="Cascadia Mono"/>
-          <w:color w:val="000000"/>
-          <w:kern w:val="0"/>
-          <w:sz w:val="19"/>
-          <w:szCs w:val="19"/>
-        </w:rPr>
-        <w:t>date since Python is our language of choice. Additionally, SQLite is in the public domain.</w:t>
+        <w:t>SQLite is an industry standard database software. It has been in active development since 2000, so we can be confident that it is fully featured and well supported. There are libraries which allow SQLite to be used with Python (such as sqlite2 docs.python.org/3/library/sqlite3.html) which makes it a good candidate since Python is our language of choice. Additionally, SQLite is in the public domain.</w:t>
       </w:r>
     </w:p>
     <w:p>
@@ -2089,39 +1771,7 @@
           <w:szCs w:val="19"/>
         </w:rPr>
         <w:tab/>
-        <w:t xml:space="preserve">Do SQLite and PyQt5 allow us to implement </w:t>
-      </w:r>
-      <w:proofErr w:type="gramStart"/>
-      <w:r>
-        <w:rPr>
-          <w:rFonts w:ascii="Cascadia Mono" w:hAnsi="Cascadia Mono" w:cs="Cascadia Mono"/>
-          <w:color w:val="000000"/>
-          <w:kern w:val="0"/>
-          <w:sz w:val="19"/>
-          <w:szCs w:val="19"/>
-        </w:rPr>
-        <w:t>all of</w:t>
-      </w:r>
-      <w:proofErr w:type="gramEnd"/>
-      <w:r>
-        <w:rPr>
-          <w:rFonts w:ascii="Cascadia Mono" w:hAnsi="Cascadia Mono" w:cs="Cascadia Mono"/>
-          <w:color w:val="000000"/>
-          <w:kern w:val="0"/>
-          <w:sz w:val="19"/>
-          <w:szCs w:val="19"/>
-        </w:rPr>
-        <w:t xml:space="preserve"> the functionality we intended the system to have? If not, what</w:t>
-      </w:r>
-      <w:r>
-        <w:rPr>
-          <w:rFonts w:ascii="Cascadia Mono" w:hAnsi="Cascadia Mono" w:cs="Cascadia Mono"/>
-          <w:color w:val="000000"/>
-          <w:kern w:val="0"/>
-          <w:sz w:val="19"/>
-          <w:szCs w:val="19"/>
-        </w:rPr>
-        <w:t xml:space="preserve"> changes can we make while preserving the important functionality of the system?</w:t>
+        <w:t>Do SQLite and PyQt5 allow us to implement all of the functionality we intended the system to have? If not, what changes can we make while preserving the important functionality of the system?</w:t>
       </w:r>
     </w:p>
     <w:p>
@@ -2185,27 +1835,15 @@
         </w:rPr>
         <w:t xml:space="preserve">try to work around it by asking beta users to give some feedback. Maybe that functionality </w:t>
       </w:r>
-      <w:proofErr w:type="spellStart"/>
-      <w:r>
-        <w:rPr>
-          <w:rFonts w:ascii="Cascadia Mono" w:hAnsi="Cascadia Mono" w:cs="Cascadia Mono"/>
-          <w:color w:val="70AD47" w:themeColor="accent6"/>
-          <w:kern w:val="0"/>
-          <w:sz w:val="19"/>
-          <w:szCs w:val="19"/>
-        </w:rPr>
-        <w:t>wont</w:t>
-      </w:r>
-      <w:proofErr w:type="spellEnd"/>
-      <w:r>
-        <w:rPr>
-          <w:rFonts w:ascii="Cascadia Mono" w:hAnsi="Cascadia Mono" w:cs="Cascadia Mono"/>
-          <w:color w:val="70AD47" w:themeColor="accent6"/>
-          <w:kern w:val="0"/>
-          <w:sz w:val="19"/>
-          <w:szCs w:val="19"/>
-        </w:rPr>
-        <w:t xml:space="preserve"> need</w:t>
+      <w:r>
+        <w:rPr>
+          <w:rFonts w:ascii="Cascadia Mono" w:hAnsi="Cascadia Mono" w:cs="Cascadia Mono"/>
+          <w:color w:val="70AD47" w:themeColor="accent6"/>
+          <w:kern w:val="0"/>
+          <w:sz w:val="19"/>
+          <w:szCs w:val="19"/>
+        </w:rPr>
+        <w:t>wont need</w:t>
       </w:r>
       <w:r>
         <w:rPr>
@@ -2283,29 +1921,7 @@
           <w:sz w:val="19"/>
           <w:szCs w:val="19"/>
         </w:rPr>
-        <w:t xml:space="preserve">4. System Design </w:t>
-      </w:r>
-      <w:proofErr w:type="gramStart"/>
-      <w:r>
-        <w:rPr>
-          <w:rFonts w:ascii="Cascadia Mono" w:hAnsi="Cascadia Mono" w:cs="Cascadia Mono"/>
-          <w:color w:val="000000"/>
-          <w:kern w:val="0"/>
-          <w:sz w:val="19"/>
-          <w:szCs w:val="19"/>
-        </w:rPr>
-        <w:t>With</w:t>
-      </w:r>
-      <w:proofErr w:type="gramEnd"/>
-      <w:r>
-        <w:rPr>
-          <w:rFonts w:ascii="Cascadia Mono" w:hAnsi="Cascadia Mono" w:cs="Cascadia Mono"/>
-          <w:color w:val="000000"/>
-          <w:kern w:val="0"/>
-          <w:sz w:val="19"/>
-          <w:szCs w:val="19"/>
-        </w:rPr>
-        <w:t xml:space="preserve"> Reuse</w:t>
+        <w:t>4. System Design With Reuse</w:t>
       </w:r>
     </w:p>
     <w:p>
@@ -2328,39 +1944,7 @@
           <w:szCs w:val="19"/>
         </w:rPr>
         <w:tab/>
-        <w:t xml:space="preserve">This step is </w:t>
-      </w:r>
-      <w:proofErr w:type="gramStart"/>
-      <w:r>
-        <w:rPr>
-          <w:rFonts w:ascii="Cascadia Mono" w:hAnsi="Cascadia Mono" w:cs="Cascadia Mono"/>
-          <w:color w:val="000000"/>
-          <w:kern w:val="0"/>
-          <w:sz w:val="19"/>
-          <w:szCs w:val="19"/>
-        </w:rPr>
-        <w:t>similar to</w:t>
-      </w:r>
-      <w:proofErr w:type="gramEnd"/>
-      <w:r>
-        <w:rPr>
-          <w:rFonts w:ascii="Cascadia Mono" w:hAnsi="Cascadia Mono" w:cs="Cascadia Mono"/>
-          <w:color w:val="000000"/>
-          <w:kern w:val="0"/>
-          <w:sz w:val="19"/>
-          <w:szCs w:val="19"/>
-        </w:rPr>
-        <w:t xml:space="preserve"> phase 2 of the waterfall method, only we design the system with the understanding that we intend t</w:t>
-      </w:r>
-      <w:r>
-        <w:rPr>
-          <w:rFonts w:ascii="Cascadia Mono" w:hAnsi="Cascadia Mono" w:cs="Cascadia Mono"/>
-          <w:color w:val="000000"/>
-          <w:kern w:val="0"/>
-          <w:sz w:val="19"/>
-          <w:szCs w:val="19"/>
-        </w:rPr>
-        <w:t xml:space="preserve">o implement the database using SQLite and the GUI using PyQt5. </w:t>
+        <w:t xml:space="preserve">This step is similar to phase 2 of the waterfall method, only we design the system with the understanding that we intend to implement the database using SQLite and the GUI using PyQt5. </w:t>
       </w:r>
       <w:r>
         <w:rPr>
@@ -2466,7 +2050,23 @@
           <w:sz w:val="19"/>
           <w:szCs w:val="19"/>
         </w:rPr>
-        <w:t>5. Development and Integration</w:t>
+        <w:t>5. Development and Inte</w:t>
+      </w:r>
+      <w:r>
+        <w:rPr>
+          <w:rStyle w:val="Heading1Char"/>
+        </w:rPr>
+        <w:t>grat</w:t>
+      </w:r>
+      <w:r>
+        <w:rPr>
+          <w:rFonts w:ascii="Cascadia Mono" w:hAnsi="Cascadia Mono" w:cs="Cascadia Mono"/>
+          <w:color w:val="000000"/>
+          <w:kern w:val="0"/>
+          <w:sz w:val="19"/>
+          <w:szCs w:val="19"/>
+        </w:rPr>
+        <w:t>ion</w:t>
       </w:r>
     </w:p>
     <w:p>
@@ -2499,17 +2099,7 @@
           <w:sz w:val="19"/>
           <w:szCs w:val="19"/>
         </w:rPr>
-        <w:t>Find th</w:t>
-      </w:r>
-      <w:r>
-        <w:rPr>
-          <w:rFonts w:ascii="Cascadia Mono" w:hAnsi="Cascadia Mono" w:cs="Cascadia Mono"/>
-          <w:color w:val="C9211E"/>
-          <w:kern w:val="0"/>
-          <w:sz w:val="19"/>
-          <w:szCs w:val="19"/>
-        </w:rPr>
-        <w:t>e errors and create error messages for the users.</w:t>
+        <w:t>Find the errors and create error messages for the users.</w:t>
       </w:r>
     </w:p>
     <w:p>
@@ -2565,6 +2155,23 @@
       </w:r>
     </w:p>
     <w:p/>
+    <w:p>
+      <w:pPr>
+        <w:pStyle w:val="Heading1"/>
+      </w:pPr>
+      <w:r>
+        <w:t>Process Model Choice:</w:t>
+      </w:r>
+    </w:p>
+    <w:p>
+      <w:pPr>
+        <w:pStyle w:val="Heading1"/>
+      </w:pPr>
+      <w:r>
+        <w:tab/>
+        <w:t>I believe that the incremental development method is the most appropriate process model for our purposes. In the Waterfall and Integration &amp; Configuration models, there is a considerable amount of time devoted to research and creating design documents, whereas in the incremental model time spent schematizing is kept to a minimum, leaving more time for development. This makes the incremental model the most appealing of the three given our limited time frame.</w:t>
+      </w:r>
+    </w:p>
     <w:sectPr>
       <w:pgSz w:w="12240" w:h="15840"/>
       <w:pgMar w:top="1440" w:right="1440" w:bottom="1440" w:left="1440" w:header="0" w:footer="0" w:gutter="0"/>
@@ -2574,10 +2181,6 @@
     </w:sectPr>
   </w:body>
 </w:document>
-</file>
-
-<file path=word/numbering.xml><?xml version="1.0" encoding="utf-8"?>
-<w:numbering xmlns:wpc="http://schemas.microsoft.com/office/word/2010/wordprocessingCanvas" xmlns:cx="http://schemas.microsoft.com/office/drawing/2014/chartex" xmlns:cx1="http://schemas.microsoft.com/office/drawing/2015/9/8/chartex" xmlns:cx2="http://schemas.microsoft.com/office/drawing/2015/10/21/chartex" xmlns:cx3="http://schemas.microsoft.com/office/drawing/2016/5/9/chartex" xmlns:cx4="http://schemas.microsoft.com/office/drawing/2016/5/10/chartex" xmlns:cx5="http://schemas.microsoft.com/office/drawing/2016/5/11/chartex" xmlns:cx6="http://schemas.microsoft.com/office/drawing/2016/5/12/chartex" xmlns:cx7="http://schemas.microsoft.com/office/drawing/2016/5/13/chartex" xmlns:cx8="http://schemas.microsoft.com/office/drawing/2016/5/14/chartex" xmlns:mc="http://schemas.openxmlformats.org/markup-compatibility/2006" xmlns:aink="http://schemas.microsoft.com/office/drawing/2016/ink" xmlns:am3d="http://schemas.microsoft.com/office/drawing/2017/model3d" xmlns:o="urn:schemas-microsoft-com:office:office" xmlns:oel="http://schemas.microsoft.com/office/2019/extlst" xmlns:r="http://schemas.openxmlformats.org/officeDocument/2006/relationships" xmlns:m="http://schemas.openxmlformats.org/officeDocument/2006/math" xmlns:v="urn:schemas-microsoft-com:vml" xmlns:wp14="http://schemas.microsoft.com/office/word/2010/wordprocessingDrawing" xmlns:wp="http://schemas.openxmlformats.org/drawingml/2006/wordprocessingDrawing" xmlns:w10="urn:schemas-microsoft-com:office:word" xmlns:w="http://schemas.openxmlformats.org/wordprocessingml/2006/main" xmlns:w14="http://schemas.microsoft.com/office/word/2010/wordml" xmlns:w15="http://schemas.microsoft.com/office/word/2012/wordml" xmlns:w16cex="http://schemas.microsoft.com/office/word/2018/wordml/cex" xmlns:w16cid="http://schemas.microsoft.com/office/word/2016/wordml/cid" xmlns:w16="http://schemas.microsoft.com/office/word/2018/wordml" xmlns:w16du="http://schemas.microsoft.com/office/word/2023/wordml/word16du" xmlns:w16sdtdh="http://schemas.microsoft.com/office/word/2020/wordml/sdtdatahash" xmlns:w16se="http://schemas.microsoft.com/office/word/2015/wordml/symex" xmlns:wpg="http://schemas.microsoft.com/office/word/2010/wordprocessingGroup" xmlns:wpi="http://schemas.microsoft.com/office/word/2010/wordprocessingInk" xmlns:wne="http://schemas.microsoft.com/office/word/2006/wordml" xmlns:wps="http://schemas.microsoft.com/office/word/2010/wordprocessingShape" mc:Ignorable="w14 w15 w16se w16cid w16 w16cex w16sdtdh wp14"/>
 </file>
 
 <file path=word/styles.xml><?xml version="1.0" encoding="utf-8"?>
@@ -2980,6 +2583,26 @@
       <w:spacing w:after="160" w:line="259" w:lineRule="auto"/>
     </w:pPr>
   </w:style>
+  <w:style w:type="paragraph" w:styleId="Heading1">
+    <w:name w:val="heading 1"/>
+    <w:basedOn w:val="Normal"/>
+    <w:next w:val="Normal"/>
+    <w:link w:val="Heading1Char"/>
+    <w:uiPriority w:val="9"/>
+    <w:qFormat/>
+    <w:rsid w:val="00756737"/>
+    <w:pPr>
+      <w:spacing w:after="0" w:line="240" w:lineRule="auto"/>
+      <w:outlineLvl w:val="0"/>
+    </w:pPr>
+    <w:rPr>
+      <w:rFonts w:ascii="Cascadia Mono" w:hAnsi="Cascadia Mono" w:cs="Cascadia Mono"/>
+      <w:color w:val="000000"/>
+      <w:kern w:val="0"/>
+      <w:sz w:val="19"/>
+      <w:szCs w:val="19"/>
+    </w:rPr>
+  </w:style>
   <w:style w:type="character" w:default="1" w:styleId="DefaultParagraphFont">
     <w:name w:val="Default Paragraph Font"/>
     <w:uiPriority w:val="1"/>
@@ -3061,6 +2684,20 @@
     </w:pPr>
     <w:rPr>
       <w:rFonts w:cs="Arial Unicode MS"/>
+    </w:rPr>
+  </w:style>
+  <w:style w:type="character" w:customStyle="1" w:styleId="Heading1Char">
+    <w:name w:val="Heading 1 Char"/>
+    <w:basedOn w:val="DefaultParagraphFont"/>
+    <w:link w:val="Heading1"/>
+    <w:uiPriority w:val="9"/>
+    <w:rsid w:val="00756737"/>
+    <w:rPr>
+      <w:rFonts w:ascii="Cascadia Mono" w:hAnsi="Cascadia Mono" w:cs="Cascadia Mono"/>
+      <w:color w:val="000000"/>
+      <w:kern w:val="0"/>
+      <w:sz w:val="19"/>
+      <w:szCs w:val="19"/>
     </w:rPr>
   </w:style>
 </w:styles>

</xml_diff>